<commit_message>
120416 lagt till bakgrund och boll
</commit_message>
<xml_diff>
--- a/Other Documents/projektplan.docx
+++ b/Other Documents/projektplan.docx
@@ -202,7 +202,7 @@
     </w:p>
     <w:p>
       <w:pPr>
-        <w:pStyle w:val="ListParagraph"/>
+        <w:pStyle w:val="Liststycke"/>
         <w:numPr>
           <w:ilvl w:val="0"/>
           <w:numId w:val="2"/>
@@ -228,7 +228,7 @@
     </w:p>
     <w:p>
       <w:pPr>
-        <w:pStyle w:val="ListParagraph"/>
+        <w:pStyle w:val="Liststycke"/>
         <w:numPr>
           <w:ilvl w:val="0"/>
           <w:numId w:val="2"/>
@@ -254,7 +254,7 @@
     </w:p>
     <w:p>
       <w:pPr>
-        <w:pStyle w:val="ListParagraph"/>
+        <w:pStyle w:val="Liststycke"/>
         <w:numPr>
           <w:ilvl w:val="0"/>
           <w:numId w:val="2"/>
@@ -280,7 +280,7 @@
     </w:p>
     <w:p>
       <w:pPr>
-        <w:pStyle w:val="ListParagraph"/>
+        <w:pStyle w:val="Liststycke"/>
         <w:numPr>
           <w:ilvl w:val="0"/>
           <w:numId w:val="2"/>
@@ -306,7 +306,7 @@
     </w:p>
     <w:p>
       <w:pPr>
-        <w:pStyle w:val="ListParagraph"/>
+        <w:pStyle w:val="Liststycke"/>
         <w:numPr>
           <w:ilvl w:val="1"/>
           <w:numId w:val="2"/>
@@ -332,7 +332,7 @@
     </w:p>
     <w:p>
       <w:pPr>
-        <w:pStyle w:val="ListParagraph"/>
+        <w:pStyle w:val="Liststycke"/>
         <w:numPr>
           <w:ilvl w:val="1"/>
           <w:numId w:val="2"/>
@@ -358,7 +358,7 @@
     </w:p>
     <w:p>
       <w:pPr>
-        <w:pStyle w:val="ListParagraph"/>
+        <w:pStyle w:val="Liststycke"/>
         <w:numPr>
           <w:ilvl w:val="1"/>
           <w:numId w:val="2"/>
@@ -384,7 +384,7 @@
     </w:p>
     <w:p>
       <w:pPr>
-        <w:pStyle w:val="ListParagraph"/>
+        <w:pStyle w:val="Liststycke"/>
         <w:numPr>
           <w:ilvl w:val="1"/>
           <w:numId w:val="2"/>
@@ -410,7 +410,7 @@
     </w:p>
     <w:p>
       <w:pPr>
-        <w:pStyle w:val="ListParagraph"/>
+        <w:pStyle w:val="Liststycke"/>
         <w:numPr>
           <w:ilvl w:val="0"/>
           <w:numId w:val="2"/>
@@ -1213,18 +1213,7 @@
           <w:szCs w:val="18"/>
           <w:lang w:eastAsia="sv-SE"/>
         </w:rPr>
-        <w:t xml:space="preserve"> </w:t>
-      </w:r>
-      <w:bookmarkStart w:id="0" w:name="_GoBack"/>
-      <w:bookmarkEnd w:id="0"/>
-      <w:r>
-        <w:rPr>
-          <w:rFonts w:ascii="Arial" w:eastAsia="Times New Roman" w:hAnsi="Arial" w:cs="Arial"/>
-          <w:sz w:val="18"/>
-          <w:szCs w:val="18"/>
-          <w:lang w:eastAsia="sv-SE"/>
-        </w:rPr>
-        <w:t>getNewYPosition()</w:t>
+        <w:t xml:space="preserve"> getNewYPosition()</w:t>
       </w:r>
     </w:p>
     <w:p>
@@ -1420,7 +1409,7 @@
     </w:p>
     <w:p>
       <w:pPr>
-        <w:pStyle w:val="ListParagraph"/>
+        <w:pStyle w:val="Liststycke"/>
         <w:numPr>
           <w:ilvl w:val="0"/>
           <w:numId w:val="4"/>
@@ -1464,7 +1453,7 @@
     </w:p>
     <w:p>
       <w:pPr>
-        <w:pStyle w:val="ListParagraph"/>
+        <w:pStyle w:val="Liststycke"/>
         <w:numPr>
           <w:ilvl w:val="0"/>
           <w:numId w:val="4"/>
@@ -1499,7 +1488,7 @@
     </w:p>
     <w:p>
       <w:pPr>
-        <w:pStyle w:val="ListParagraph"/>
+        <w:pStyle w:val="Liststycke"/>
         <w:numPr>
           <w:ilvl w:val="0"/>
           <w:numId w:val="4"/>
@@ -1525,7 +1514,7 @@
     </w:p>
     <w:p>
       <w:pPr>
-        <w:pStyle w:val="ListParagraph"/>
+        <w:pStyle w:val="Liststycke"/>
         <w:numPr>
           <w:ilvl w:val="0"/>
           <w:numId w:val="4"/>
@@ -1560,7 +1549,7 @@
     </w:p>
     <w:p>
       <w:pPr>
-        <w:pStyle w:val="ListParagraph"/>
+        <w:pStyle w:val="Liststycke"/>
         <w:numPr>
           <w:ilvl w:val="0"/>
           <w:numId w:val="4"/>
@@ -1586,6 +1575,32 @@
     </w:p>
     <w:p>
       <w:pPr>
+        <w:pStyle w:val="Liststycke"/>
+        <w:numPr>
+          <w:ilvl w:val="0"/>
+          <w:numId w:val="4"/>
+        </w:numPr>
+        <w:spacing w:before="100" w:beforeAutospacing="1" w:after="100" w:afterAutospacing="1" w:line="240" w:lineRule="auto"/>
+        <w:textAlignment w:val="top"/>
+        <w:rPr>
+          <w:rFonts w:ascii="Arial" w:eastAsia="Times New Roman" w:hAnsi="Arial" w:cs="Arial"/>
+          <w:sz w:val="18"/>
+          <w:szCs w:val="18"/>
+          <w:lang w:eastAsia="sv-SE"/>
+        </w:rPr>
+      </w:pPr>
+      <w:r>
+        <w:rPr>
+          <w:rFonts w:ascii="Arial" w:eastAsia="Times New Roman" w:hAnsi="Arial" w:cs="Arial"/>
+          <w:sz w:val="18"/>
+          <w:szCs w:val="18"/>
+          <w:lang w:eastAsia="sv-SE"/>
+        </w:rPr>
+        <w:t>Skapa AI</w:t>
+      </w:r>
+    </w:p>
+    <w:p>
+      <w:pPr>
         <w:spacing w:before="100" w:beforeAutospacing="1" w:after="100" w:afterAutospacing="1" w:line="240" w:lineRule="auto"/>
         <w:textAlignment w:val="top"/>
         <w:rPr>
@@ -1642,6 +1657,17 @@
         </w:rPr>
         <w:t xml:space="preserve"> Ingen riktigt klar tidsplan, försöka få en fungerande prototyp så fort som möjligt – helst vara igång innan det här lämnades in. Därefter är det bara att putsa och lägga till features.</w:t>
       </w:r>
+      <w:r>
+        <w:rPr>
+          <w:rFonts w:ascii="Arial" w:eastAsia="Times New Roman" w:hAnsi="Arial" w:cs="Arial"/>
+          <w:sz w:val="18"/>
+          <w:szCs w:val="18"/>
+          <w:lang w:eastAsia="sv-SE"/>
+        </w:rPr>
+        <w:t xml:space="preserve"> Senast på måndag den 23/4 räknar vi med att ha en spelklar grundversion av Pong.</w:t>
+      </w:r>
+      <w:bookmarkStart w:id="0" w:name="_GoBack"/>
+      <w:bookmarkEnd w:id="0"/>
     </w:p>
     <w:p/>
     <w:sectPr>
@@ -2319,13 +2345,13 @@
     <w:name w:val="Normal"/>
     <w:qFormat/>
   </w:style>
-  <w:style w:type="character" w:default="1" w:styleId="DefaultParagraphFont">
+  <w:style w:type="character" w:default="1" w:styleId="Standardstycketeckensnitt">
     <w:name w:val="Default Paragraph Font"/>
     <w:uiPriority w:val="1"/>
     <w:semiHidden/>
     <w:unhideWhenUsed/>
   </w:style>
-  <w:style w:type="table" w:default="1" w:styleId="TableNormal">
+  <w:style w:type="table" w:default="1" w:styleId="Normaltabell">
     <w:name w:val="Normal Table"/>
     <w:uiPriority w:val="99"/>
     <w:semiHidden/>
@@ -2340,13 +2366,13 @@
       </w:tblCellMar>
     </w:tblPr>
   </w:style>
-  <w:style w:type="numbering" w:default="1" w:styleId="NoList">
+  <w:style w:type="numbering" w:default="1" w:styleId="Ingenlista">
     <w:name w:val="No List"/>
     <w:uiPriority w:val="99"/>
     <w:semiHidden/>
     <w:unhideWhenUsed/>
   </w:style>
-  <w:style w:type="paragraph" w:styleId="ListParagraph">
+  <w:style w:type="paragraph" w:styleId="Liststycke">
     <w:name w:val="List Paragraph"/>
     <w:basedOn w:val="Normal"/>
     <w:uiPriority w:val="34"/>
@@ -2357,10 +2383,10 @@
       <w:contextualSpacing/>
     </w:pPr>
   </w:style>
-  <w:style w:type="paragraph" w:styleId="BalloonText">
+  <w:style w:type="paragraph" w:styleId="Ballongtext">
     <w:name w:val="Balloon Text"/>
     <w:basedOn w:val="Normal"/>
-    <w:link w:val="BalloonTextChar"/>
+    <w:link w:val="BallongtextChar"/>
     <w:uiPriority w:val="99"/>
     <w:semiHidden/>
     <w:unhideWhenUsed/>
@@ -2374,10 +2400,10 @@
       <w:szCs w:val="16"/>
     </w:rPr>
   </w:style>
-  <w:style w:type="character" w:customStyle="1" w:styleId="BalloonTextChar">
-    <w:name w:val="Balloon Text Char"/>
-    <w:basedOn w:val="DefaultParagraphFont"/>
-    <w:link w:val="BalloonText"/>
+  <w:style w:type="character" w:customStyle="1" w:styleId="BallongtextChar">
+    <w:name w:val="Ballongtext Char"/>
+    <w:basedOn w:val="Standardstycketeckensnitt"/>
+    <w:link w:val="Ballongtext"/>
     <w:uiPriority w:val="99"/>
     <w:semiHidden/>
     <w:rsid w:val="00244F89"/>
@@ -2550,13 +2576,13 @@
     <w:name w:val="Normal"/>
     <w:qFormat/>
   </w:style>
-  <w:style w:type="character" w:default="1" w:styleId="DefaultParagraphFont">
+  <w:style w:type="character" w:default="1" w:styleId="Standardstycketeckensnitt">
     <w:name w:val="Default Paragraph Font"/>
     <w:uiPriority w:val="1"/>
     <w:semiHidden/>
     <w:unhideWhenUsed/>
   </w:style>
-  <w:style w:type="table" w:default="1" w:styleId="TableNormal">
+  <w:style w:type="table" w:default="1" w:styleId="Normaltabell">
     <w:name w:val="Normal Table"/>
     <w:uiPriority w:val="99"/>
     <w:semiHidden/>
@@ -2571,13 +2597,13 @@
       </w:tblCellMar>
     </w:tblPr>
   </w:style>
-  <w:style w:type="numbering" w:default="1" w:styleId="NoList">
+  <w:style w:type="numbering" w:default="1" w:styleId="Ingenlista">
     <w:name w:val="No List"/>
     <w:uiPriority w:val="99"/>
     <w:semiHidden/>
     <w:unhideWhenUsed/>
   </w:style>
-  <w:style w:type="paragraph" w:styleId="ListParagraph">
+  <w:style w:type="paragraph" w:styleId="Liststycke">
     <w:name w:val="List Paragraph"/>
     <w:basedOn w:val="Normal"/>
     <w:uiPriority w:val="34"/>
@@ -2588,10 +2614,10 @@
       <w:contextualSpacing/>
     </w:pPr>
   </w:style>
-  <w:style w:type="paragraph" w:styleId="BalloonText">
+  <w:style w:type="paragraph" w:styleId="Ballongtext">
     <w:name w:val="Balloon Text"/>
     <w:basedOn w:val="Normal"/>
-    <w:link w:val="BalloonTextChar"/>
+    <w:link w:val="BallongtextChar"/>
     <w:uiPriority w:val="99"/>
     <w:semiHidden/>
     <w:unhideWhenUsed/>
@@ -2605,10 +2631,10 @@
       <w:szCs w:val="16"/>
     </w:rPr>
   </w:style>
-  <w:style w:type="character" w:customStyle="1" w:styleId="BalloonTextChar">
-    <w:name w:val="Balloon Text Char"/>
-    <w:basedOn w:val="DefaultParagraphFont"/>
-    <w:link w:val="BalloonText"/>
+  <w:style w:type="character" w:customStyle="1" w:styleId="BallongtextChar">
+    <w:name w:val="Ballongtext Char"/>
+    <w:basedOn w:val="Standardstycketeckensnitt"/>
+    <w:link w:val="Ballongtext"/>
     <w:uiPriority w:val="99"/>
     <w:semiHidden/>
     <w:rsid w:val="00244F89"/>

</xml_diff>

<commit_message>
lagt till i anvandartest i slutrapport
</commit_message>
<xml_diff>
--- a/Other Documents/projektplan.docx
+++ b/Other Documents/projektplan.docx
@@ -2082,7 +2082,6 @@
       <w:pPr>
         <w:rPr>
           <w:rFonts w:ascii="Arial" w:hAnsi="Arial" w:cs="Arial"/>
-          <w:b/>
           <w:sz w:val="18"/>
           <w:szCs w:val="18"/>
         </w:rPr>
@@ -2391,31 +2390,49 @@
           <w:szCs w:val="18"/>
         </w:rPr>
         <w:br/>
-      </w:r>
-      <w:r>
-        <w:rPr>
-          <w:rFonts w:ascii="Arial" w:hAnsi="Arial" w:cs="Arial"/>
-          <w:i/>
-          <w:sz w:val="18"/>
-          <w:szCs w:val="18"/>
-        </w:rPr>
-        <w:t xml:space="preserve">UTFÖRLIGT: </w:t>
-      </w:r>
-      <w:r>
-        <w:rPr>
-          <w:rFonts w:ascii="Arial" w:hAnsi="Arial" w:cs="Arial"/>
-          <w:sz w:val="18"/>
-          <w:szCs w:val="18"/>
-        </w:rPr>
-        <w:t>De som testat spelet är Eriks flickvän som har normal datorerfaren</w:t>
-      </w:r>
-      <w:r>
-        <w:rPr>
-          <w:rFonts w:ascii="Arial" w:hAnsi="Arial" w:cs="Arial"/>
-          <w:sz w:val="18"/>
-          <w:szCs w:val="18"/>
-        </w:rPr>
-        <w:t>het och Daniels bror. Feedback vi fått var…</w:t>
+        <w:t>De som testat spelet är Eriks flickvän som har normal datorerfarenhet och Daniels bror</w:t>
+      </w:r>
+      <w:r>
+        <w:rPr>
+          <w:rFonts w:ascii="Arial" w:hAnsi="Arial" w:cs="Arial"/>
+          <w:sz w:val="18"/>
+          <w:szCs w:val="18"/>
+        </w:rPr>
+        <w:t xml:space="preserve"> som är mer erfaren</w:t>
+      </w:r>
+      <w:r>
+        <w:rPr>
+          <w:rFonts w:ascii="Arial" w:hAnsi="Arial" w:cs="Arial"/>
+          <w:sz w:val="18"/>
+          <w:szCs w:val="18"/>
+        </w:rPr>
+        <w:t>. Feedback vi fått</w:t>
+      </w:r>
+      <w:r>
+        <w:rPr>
+          <w:rFonts w:ascii="Arial" w:hAnsi="Arial" w:cs="Arial"/>
+          <w:sz w:val="18"/>
+          <w:szCs w:val="18"/>
+        </w:rPr>
+        <w:t xml:space="preserve"> var att det inte framgick vilken sida man styrde när man kör mot datorn. Också att det inte framgick hur länge spelet pågår eller vad man ska göra när man tröttnat (med escape kommer man tillbaka till menyn men det framgår inte någonstans). Är en aning förvirrande när FPS visas i vänstra övre hörnet. Vore positivt om man fick välja vilken paddel man ska spela med. Annars var farten helt ok och spelkänslan bra.</w:t>
+      </w:r>
+    </w:p>
+    <w:p>
+      <w:pPr>
+        <w:rPr>
+          <w:rFonts w:ascii="Arial" w:hAnsi="Arial" w:cs="Arial"/>
+          <w:b/>
+          <w:sz w:val="18"/>
+          <w:szCs w:val="18"/>
+        </w:rPr>
+      </w:pPr>
+      <w:r>
+        <w:rPr>
+          <w:rFonts w:ascii="Arial" w:hAnsi="Arial" w:cs="Arial"/>
+          <w:sz w:val="18"/>
+          <w:szCs w:val="18"/>
+        </w:rPr>
+        <w:t>Merparten av detta borde gå att åtgärda utan alltför mycket arbete.</w:t>
       </w:r>
       <w:r>
         <w:rPr>
@@ -2511,43 +2528,7 @@
           <w:szCs w:val="18"/>
         </w:rPr>
         <w:br/>
-        <w:t xml:space="preserve">Visar bilder och knappar genom init() och render() metoder, knapparna har även en buttonVisualEffect() metod som anropas när muspekaren är på en knapp. Update() metoden väntar på användarens input för att kunna gå över till </w:t>
-      </w:r>
-      <w:proofErr w:type="spellStart"/>
-      <w:r>
-        <w:rPr>
-          <w:rFonts w:ascii="Arial" w:hAnsi="Arial" w:cs="Arial"/>
-          <w:sz w:val="18"/>
-          <w:szCs w:val="18"/>
-        </w:rPr>
-        <w:t>DifficultyMenuState</w:t>
-      </w:r>
-      <w:proofErr w:type="spellEnd"/>
-      <w:r>
-        <w:rPr>
-          <w:rFonts w:ascii="Arial" w:hAnsi="Arial" w:cs="Arial"/>
-          <w:sz w:val="18"/>
-          <w:szCs w:val="18"/>
-        </w:rPr>
-        <w:t xml:space="preserve"> eller </w:t>
-      </w:r>
-      <w:proofErr w:type="spellStart"/>
-      <w:r>
-        <w:rPr>
-          <w:rFonts w:ascii="Arial" w:hAnsi="Arial" w:cs="Arial"/>
-          <w:sz w:val="18"/>
-          <w:szCs w:val="18"/>
-        </w:rPr>
-        <w:t>GamePlayState</w:t>
-      </w:r>
-      <w:proofErr w:type="spellEnd"/>
-      <w:r>
-        <w:rPr>
-          <w:rFonts w:ascii="Arial" w:hAnsi="Arial" w:cs="Arial"/>
-          <w:sz w:val="18"/>
-          <w:szCs w:val="18"/>
-        </w:rPr>
-        <w:t>.</w:t>
+        <w:t>Visar bilder och knappar genom init() och render() metoder, knapparna har även en buttonVisualEffect() metod som anropas när muspekaren är på en knapp. Update() metoden väntar på användarens input för att kunna gå över till DifficultyMenuState eller GamePlayState.</w:t>
       </w:r>
     </w:p>
     <w:p>
@@ -2607,33 +2588,15 @@
           <w:szCs w:val="18"/>
         </w:rPr>
         <w:br/>
-        <w:t xml:space="preserve">Samma metoder som </w:t>
-      </w:r>
-      <w:proofErr w:type="spellStart"/>
-      <w:r>
-        <w:rPr>
-          <w:rFonts w:ascii="Arial" w:hAnsi="Arial" w:cs="Arial"/>
-          <w:sz w:val="18"/>
-          <w:szCs w:val="18"/>
-        </w:rPr>
-        <w:t>MainMenu</w:t>
-      </w:r>
-      <w:r>
-        <w:rPr>
-          <w:rFonts w:ascii="Arial" w:hAnsi="Arial" w:cs="Arial"/>
-          <w:sz w:val="18"/>
-          <w:szCs w:val="18"/>
-        </w:rPr>
-        <w:t>State</w:t>
-      </w:r>
-      <w:proofErr w:type="spellEnd"/>
-      <w:r>
-        <w:rPr>
-          <w:rFonts w:ascii="Arial" w:hAnsi="Arial" w:cs="Arial"/>
-          <w:sz w:val="18"/>
-          <w:szCs w:val="18"/>
-        </w:rPr>
-        <w:t xml:space="preserve"> ovan, annan</w:t>
+        <w:t>Samma metoder som MainMenu</w:t>
+      </w:r>
+      <w:r>
+        <w:rPr>
+          <w:rFonts w:ascii="Arial" w:hAnsi="Arial" w:cs="Arial"/>
+          <w:sz w:val="18"/>
+          <w:szCs w:val="18"/>
+        </w:rPr>
+        <w:t>State ovan, annan</w:t>
       </w:r>
       <w:r>
         <w:rPr>
@@ -2698,25 +2661,7 @@
           <w:sz w:val="18"/>
           <w:szCs w:val="18"/>
         </w:rPr>
-        <w:t xml:space="preserve">Genom </w:t>
-      </w:r>
-      <w:proofErr w:type="spellStart"/>
-      <w:r>
-        <w:rPr>
-          <w:rFonts w:ascii="Arial" w:hAnsi="Arial" w:cs="Arial"/>
-          <w:sz w:val="18"/>
-          <w:szCs w:val="18"/>
-        </w:rPr>
-        <w:t>boolean</w:t>
-      </w:r>
-      <w:proofErr w:type="spellEnd"/>
-      <w:r>
-        <w:rPr>
-          <w:rFonts w:ascii="Arial" w:hAnsi="Arial" w:cs="Arial"/>
-          <w:sz w:val="18"/>
-          <w:szCs w:val="18"/>
-        </w:rPr>
-        <w:t xml:space="preserve"> variabler samt en String för svårighetsgrad så anropas olika AI-metoder för att styra paddeln, då paddeln inte är styrd av en användare så klart. Genom dessa</w:t>
+        <w:t>Genom boolean variabler samt en String för svårighetsgrad så anropas olika AI-metoder för att styra paddeln, då paddeln inte är styrd av en användare så klart. Genom dessa</w:t>
       </w:r>
       <w:r>
         <w:rPr>
@@ -2726,7 +2671,6 @@
         </w:rPr>
         <w:t xml:space="preserve"> kommer motsvarande </w:t>
       </w:r>
-      <w:proofErr w:type="spellStart"/>
       <w:r>
         <w:rPr>
           <w:rFonts w:ascii="Arial" w:hAnsi="Arial" w:cs="Arial"/>
@@ -2735,7 +2679,6 @@
         </w:rPr>
         <w:t>getAIEasy</w:t>
       </w:r>
-      <w:proofErr w:type="spellEnd"/>
       <w:r>
         <w:rPr>
           <w:rFonts w:ascii="Arial" w:hAnsi="Arial" w:cs="Arial"/>
@@ -2793,6 +2736,7 @@
           <w:sz w:val="18"/>
           <w:szCs w:val="18"/>
         </w:rPr>
+        <w:lastRenderedPageBreak/>
         <w:t>Klass Ball</w:t>
       </w:r>
       <w:r>
@@ -2802,52 +2746,7 @@
           <w:szCs w:val="18"/>
         </w:rPr>
         <w:br/>
-        <w:t xml:space="preserve">Innehåller bollens koordinater och hastighet för varje </w:t>
-      </w:r>
-      <w:proofErr w:type="spellStart"/>
-      <w:r>
-        <w:rPr>
-          <w:rFonts w:ascii="Arial" w:hAnsi="Arial" w:cs="Arial"/>
-          <w:sz w:val="18"/>
-          <w:szCs w:val="18"/>
-        </w:rPr>
-        <w:t>frame</w:t>
-      </w:r>
-      <w:proofErr w:type="spellEnd"/>
-      <w:r>
-        <w:rPr>
-          <w:rFonts w:ascii="Arial" w:hAnsi="Arial" w:cs="Arial"/>
-          <w:sz w:val="18"/>
-          <w:szCs w:val="18"/>
-        </w:rPr>
-        <w:t xml:space="preserve">. Finns metoder som anropas från </w:t>
-      </w:r>
-      <w:proofErr w:type="spellStart"/>
-      <w:r>
-        <w:rPr>
-          <w:rFonts w:ascii="Arial" w:hAnsi="Arial" w:cs="Arial"/>
-          <w:sz w:val="18"/>
-          <w:szCs w:val="18"/>
-        </w:rPr>
-        <w:t>GamePlayState</w:t>
-      </w:r>
-      <w:proofErr w:type="spellEnd"/>
-      <w:r>
-        <w:rPr>
-          <w:rFonts w:ascii="Arial" w:hAnsi="Arial" w:cs="Arial"/>
-          <w:sz w:val="18"/>
-          <w:szCs w:val="18"/>
-        </w:rPr>
-        <w:t xml:space="preserve"> som gör att bollen kollar krockar med väggar eller paddel, beräknar ny hastighet när det är nödvändigt, förflyttar sig, osv. I kollisionskollen finns kodat så att beroende på var på paddeln som bollen träffar så får bollen en </w:t>
-      </w:r>
-      <w:r>
-        <w:rPr>
-          <w:rFonts w:ascii="Arial" w:hAnsi="Arial" w:cs="Arial"/>
-          <w:sz w:val="18"/>
-          <w:szCs w:val="18"/>
-        </w:rPr>
-        <w:lastRenderedPageBreak/>
-        <w:t>bestämd riktning, från 30 grader till 150 grader. Hanterar även servar.</w:t>
+        <w:t>Innehåller bollens koordinater och hastighet för varje frame. Finns metoder som anropas från GamePlayState som gör att bollen kollar krockar med väggar eller paddel, beräknar ny hastighet när det är nödvändigt, förflyttar sig, osv. I kollisionskollen finns kodat så att beroende på var på paddeln som bollen träffar så får bollen en bestämd riktning, från 30 grader till 150 grader. Hanterar även servar.</w:t>
       </w:r>
       <w:r>
         <w:rPr>
@@ -2864,18 +2763,8 @@
           <w:szCs w:val="18"/>
         </w:rPr>
         <w:br/>
-        <w:t xml:space="preserve">Klass </w:t>
-      </w:r>
-      <w:proofErr w:type="spellStart"/>
-      <w:r>
-        <w:rPr>
-          <w:rFonts w:ascii="Arial" w:hAnsi="Arial" w:cs="Arial"/>
-          <w:sz w:val="18"/>
-          <w:szCs w:val="18"/>
-        </w:rPr>
-        <w:t>Paddle</w:t>
-      </w:r>
-      <w:proofErr w:type="spellEnd"/>
+        <w:t>Klass Paddle</w:t>
+      </w:r>
       <w:r>
         <w:rPr>
           <w:rFonts w:ascii="Arial" w:hAnsi="Arial" w:cs="Arial"/>
@@ -3052,61 +2941,7 @@
           <w:szCs w:val="18"/>
         </w:rPr>
         <w:br/>
-        <w:t xml:space="preserve">Kollisionskontroll orsakade inte så mycket problem. Att få bollen känslig för var på paddeln den träffade var lite besvärligt </w:t>
-      </w:r>
-      <w:proofErr w:type="spellStart"/>
-      <w:r>
-        <w:rPr>
-          <w:rFonts w:ascii="Arial" w:hAnsi="Arial" w:cs="Arial"/>
-          <w:sz w:val="18"/>
-          <w:szCs w:val="18"/>
-        </w:rPr>
-        <w:t>pga</w:t>
-      </w:r>
-      <w:proofErr w:type="spellEnd"/>
-      <w:r>
-        <w:rPr>
-          <w:rFonts w:ascii="Arial" w:hAnsi="Arial" w:cs="Arial"/>
-          <w:sz w:val="18"/>
-          <w:szCs w:val="18"/>
-        </w:rPr>
-        <w:t xml:space="preserve"> hur koordinater anges (övre vänstra hörnet så att säga) – men det gick bra. I och med ovan lösning så kan inte bollen studsa mer än 30 grader-150 grader. Kalibrering gjordes med hjälp av användartestningen, det enda att ta hänsyn till var att Eriks dator är så pass slö så fick köra ganska låg FPS och lite högre speed på boll och paddel. Vi kör än så länge på fixerad upplösning (800x600). Värst av allt var </w:t>
-      </w:r>
-      <w:proofErr w:type="spellStart"/>
-      <w:r>
-        <w:rPr>
-          <w:rFonts w:ascii="Arial" w:hAnsi="Arial" w:cs="Arial"/>
-          <w:sz w:val="18"/>
-          <w:szCs w:val="18"/>
-        </w:rPr>
-        <w:t>hardAI</w:t>
-      </w:r>
-      <w:proofErr w:type="spellEnd"/>
-      <w:r>
-        <w:rPr>
-          <w:rFonts w:ascii="Arial" w:hAnsi="Arial" w:cs="Arial"/>
-          <w:sz w:val="18"/>
-          <w:szCs w:val="18"/>
-        </w:rPr>
-        <w:t xml:space="preserve"> som inte är helt </w:t>
-      </w:r>
-      <w:proofErr w:type="spellStart"/>
-      <w:r>
-        <w:rPr>
-          <w:rFonts w:ascii="Arial" w:hAnsi="Arial" w:cs="Arial"/>
-          <w:sz w:val="18"/>
-          <w:szCs w:val="18"/>
-        </w:rPr>
-        <w:t>buggfri</w:t>
-      </w:r>
-      <w:proofErr w:type="spellEnd"/>
-      <w:r>
-        <w:rPr>
-          <w:rFonts w:ascii="Arial" w:hAnsi="Arial" w:cs="Arial"/>
-          <w:sz w:val="18"/>
-          <w:szCs w:val="18"/>
-        </w:rPr>
-        <w:t xml:space="preserve"> (men nästan!). I ball klassen så räknas hastigheten med decimaler. När man då ska räkna ut var bollen hamnar</w:t>
+        <w:t>Kollisionskontroll orsakade inte så mycket problem. Att få bollen känslig för var på paddeln den träffade var lite besvärligt pga hur koordinater anges (övre vänstra hörnet så att säga) – men det gick bra. I och med ovan lösning så kan inte bollen studsa mer än 30 grader-150 grader. Kalibrering gjordes med hjälp av användartestningen, det enda att ta hänsyn till var att Eriks dator är så pass slö så fick köra ganska låg FPS och lite högre speed på boll och paddel. Vi kör än så länge på fixerad upplösning (800x600). Värst av allt var hardAI som inte är helt buggfri (men nästan!). I ball klassen så räknas hastigheten med decimaler. När man då ska räkna ut var bollen hamnar</w:t>
       </w:r>
       <w:r>
         <w:rPr>
@@ -3149,43 +2984,7 @@
           <w:sz w:val="18"/>
           <w:szCs w:val="18"/>
         </w:rPr>
-        <w:t xml:space="preserve">Angående </w:t>
-      </w:r>
-      <w:proofErr w:type="gramStart"/>
-      <w:r>
-        <w:rPr>
-          <w:rFonts w:ascii="Arial" w:hAnsi="Arial" w:cs="Arial"/>
-          <w:sz w:val="18"/>
-          <w:szCs w:val="18"/>
-        </w:rPr>
-        <w:t>våra</w:t>
-      </w:r>
-      <w:proofErr w:type="gramEnd"/>
-      <w:r>
-        <w:rPr>
-          <w:rFonts w:ascii="Arial" w:hAnsi="Arial" w:cs="Arial"/>
-          <w:sz w:val="18"/>
-          <w:szCs w:val="18"/>
-        </w:rPr>
-        <w:t xml:space="preserve"> planerade </w:t>
-      </w:r>
-      <w:proofErr w:type="gramStart"/>
-      <w:r>
-        <w:rPr>
-          <w:rFonts w:ascii="Arial" w:hAnsi="Arial" w:cs="Arial"/>
-          <w:sz w:val="18"/>
-          <w:szCs w:val="18"/>
-        </w:rPr>
-        <w:t>features</w:t>
-      </w:r>
-      <w:proofErr w:type="gramEnd"/>
-      <w:r>
-        <w:rPr>
-          <w:rFonts w:ascii="Arial" w:hAnsi="Arial" w:cs="Arial"/>
-          <w:sz w:val="18"/>
-          <w:szCs w:val="18"/>
-        </w:rPr>
-        <w:t xml:space="preserve"> så arbetar vi med olika svårighetsgrader på AI och power-ups. Vi har inte prioriterat high-scores eller teman </w:t>
+        <w:t xml:space="preserve">Angående våra planerade features så arbetar vi med olika svårighetsgrader på AI och power-ups. Vi har inte prioriterat high-scores eller teman </w:t>
       </w:r>
       <w:r>
         <w:rPr>
@@ -3235,25 +3034,7 @@
           <w:sz w:val="18"/>
           <w:szCs w:val="18"/>
         </w:rPr>
-        <w:t>Det enda som i princip förändrats är hur spelet ser ut, men det var ju också väntat. Vi visste för lite om Slick för att veta vad som behövdes i mer detalj (som game-</w:t>
-      </w:r>
-      <w:proofErr w:type="spellStart"/>
-      <w:r>
-        <w:rPr>
-          <w:rFonts w:ascii="Arial" w:hAnsi="Arial" w:cs="Arial"/>
-          <w:sz w:val="18"/>
-          <w:szCs w:val="18"/>
-        </w:rPr>
-        <w:t>states</w:t>
-      </w:r>
-      <w:proofErr w:type="spellEnd"/>
-      <w:r>
-        <w:rPr>
-          <w:rFonts w:ascii="Arial" w:hAnsi="Arial" w:cs="Arial"/>
-          <w:sz w:val="18"/>
-          <w:szCs w:val="18"/>
-        </w:rPr>
-        <w:t>), dock lärde vi ju oss det efter projektplanen. Annars har den som sagt inte ändrats så mycket.</w:t>
+        <w:t>Det enda som i princip förändrats är hur spelet ser ut, men det var ju också väntat. Vi visste för lite om Slick för att veta vad som behövdes i mer detalj (som game-states), dock lärde vi ju oss det efter projektplanen. Annars har den som sagt inte ändrats så mycket.</w:t>
       </w:r>
     </w:p>
     <w:p>
@@ -3296,7 +3077,48 @@
           <w:sz w:val="18"/>
           <w:szCs w:val="18"/>
         </w:rPr>
-        <w:t xml:space="preserve"> – annorl</w:t>
+        <w:t xml:space="preserve"> – annorlunda mot att testa en LinkedList t ex</w:t>
+      </w:r>
+      <w:r>
+        <w:rPr>
+          <w:rFonts w:ascii="Arial" w:hAnsi="Arial" w:cs="Arial"/>
+          <w:sz w:val="18"/>
+          <w:szCs w:val="18"/>
+        </w:rPr>
+        <w:t xml:space="preserve">. Intressant upplevelse att skriva ett program tillsammans med någon annan, det har vi inte gjort i år. Och det gick riktigt bra tycker vi </w:t>
+      </w:r>
+      <w:r>
+        <w:rPr>
+          <w:rFonts w:ascii="Arial" w:hAnsi="Arial" w:cs="Arial"/>
+          <w:sz w:val="18"/>
+          <w:szCs w:val="18"/>
+        </w:rPr>
+        <w:lastRenderedPageBreak/>
+        <w:t xml:space="preserve">båda. </w:t>
+      </w:r>
+      <w:r>
+        <w:rPr>
+          <w:rFonts w:ascii="Arial" w:hAnsi="Arial" w:cs="Arial"/>
+          <w:sz w:val="18"/>
+          <w:szCs w:val="18"/>
+        </w:rPr>
+        <w:t>Slutligen så</w:t>
+      </w:r>
+      <w:r>
+        <w:rPr>
+          <w:rFonts w:ascii="Arial" w:hAnsi="Arial" w:cs="Arial"/>
+          <w:sz w:val="18"/>
+          <w:szCs w:val="18"/>
+        </w:rPr>
+        <w:t xml:space="preserve"> känns </w:t>
+      </w:r>
+      <w:r>
+        <w:rPr>
+          <w:rFonts w:ascii="Arial" w:hAnsi="Arial" w:cs="Arial"/>
+          <w:sz w:val="18"/>
+          <w:szCs w:val="18"/>
+        </w:rPr>
+        <w:t xml:space="preserve">det </w:t>
       </w:r>
       <w:bookmarkStart w:id="0" w:name="_GoBack"/>
       <w:bookmarkEnd w:id="0"/>
@@ -3306,77 +3128,7 @@
           <w:sz w:val="18"/>
           <w:szCs w:val="18"/>
         </w:rPr>
-        <w:t xml:space="preserve">unda mot att testa en </w:t>
-      </w:r>
-      <w:proofErr w:type="spellStart"/>
-      <w:r>
-        <w:rPr>
-          <w:rFonts w:ascii="Arial" w:hAnsi="Arial" w:cs="Arial"/>
-          <w:sz w:val="18"/>
-          <w:szCs w:val="18"/>
-        </w:rPr>
-        <w:t>LinkedList</w:t>
-      </w:r>
-      <w:proofErr w:type="spellEnd"/>
-      <w:r>
-        <w:rPr>
-          <w:rFonts w:ascii="Arial" w:hAnsi="Arial" w:cs="Arial"/>
-          <w:sz w:val="18"/>
-          <w:szCs w:val="18"/>
-        </w:rPr>
-        <w:t xml:space="preserve"> t ex</w:t>
-      </w:r>
-      <w:r>
-        <w:rPr>
-          <w:rFonts w:ascii="Arial" w:hAnsi="Arial" w:cs="Arial"/>
-          <w:sz w:val="18"/>
-          <w:szCs w:val="18"/>
-        </w:rPr>
-        <w:t xml:space="preserve">. Intressant upplevelse att skriva ett program tillsammans med någon annan, det har vi inte gjort i år. Och det gick riktigt bra tycker vi båda. </w:t>
-      </w:r>
-      <w:r>
-        <w:rPr>
-          <w:rFonts w:ascii="Arial" w:hAnsi="Arial" w:cs="Arial"/>
-          <w:sz w:val="18"/>
-          <w:szCs w:val="18"/>
-        </w:rPr>
-        <w:t xml:space="preserve">Det känns som att </w:t>
-      </w:r>
-      <w:proofErr w:type="spellStart"/>
-      <w:r>
-        <w:rPr>
-          <w:rFonts w:ascii="Arial" w:hAnsi="Arial" w:cs="Arial"/>
-          <w:sz w:val="18"/>
-          <w:szCs w:val="18"/>
-        </w:rPr>
-        <w:t>Atari</w:t>
-      </w:r>
-      <w:proofErr w:type="spellEnd"/>
-      <w:r>
-        <w:rPr>
-          <w:rFonts w:ascii="Arial" w:hAnsi="Arial" w:cs="Arial"/>
-          <w:sz w:val="18"/>
-          <w:szCs w:val="18"/>
-        </w:rPr>
-        <w:t xml:space="preserve"> tog </w:t>
-      </w:r>
-      <w:proofErr w:type="spellStart"/>
-      <w:r>
-        <w:rPr>
-          <w:rFonts w:ascii="Arial" w:hAnsi="Arial" w:cs="Arial"/>
-          <w:sz w:val="18"/>
-          <w:szCs w:val="18"/>
-        </w:rPr>
-        <w:t>Pong</w:t>
-      </w:r>
-      <w:proofErr w:type="spellEnd"/>
-      <w:r>
-        <w:rPr>
-          <w:rFonts w:ascii="Arial" w:hAnsi="Arial" w:cs="Arial"/>
-          <w:sz w:val="18"/>
-          <w:szCs w:val="18"/>
-        </w:rPr>
-        <w:t xml:space="preserve"> ungefär så långt det gick redan 1976, så räkna inte med att hitta spelet i en affär nära dig.</w:t>
+        <w:t>som att Atari tog Pong ungefär så långt det gick redan 1976, så räkna inte med att hitta spelet i en affär nära dig.</w:t>
       </w:r>
     </w:p>
     <w:sectPr>

</xml_diff>

<commit_message>
boll nu ok med effekt
</commit_message>
<xml_diff>
--- a/Other Documents/projektplan.docx
+++ b/Other Documents/projektplan.docx
@@ -46,360 +46,44 @@
     <w:p>
       <w:pPr>
         <w:spacing w:before="100" w:beforeAutospacing="1" w:after="100" w:afterAutospacing="1" w:line="240" w:lineRule="auto"/>
-        <w:jc w:val="center"/>
         <w:textAlignment w:val="top"/>
         <w:rPr>
           <w:rFonts w:ascii="Arial" w:eastAsia="Times New Roman" w:hAnsi="Arial" w:cs="Arial"/>
           <w:b/>
           <w:bCs/>
-          <w:sz w:val="32"/>
-          <w:szCs w:val="32"/>
-          <w:lang w:eastAsia="sv-SE"/>
-        </w:rPr>
-      </w:pPr>
-    </w:p>
-    <w:p>
-      <w:pPr>
-        <w:spacing w:before="100" w:beforeAutospacing="1" w:after="100" w:afterAutospacing="1" w:line="240" w:lineRule="auto"/>
-        <w:jc w:val="center"/>
-        <w:textAlignment w:val="top"/>
+          <w:sz w:val="18"/>
+          <w:szCs w:val="18"/>
+          <w:lang w:eastAsia="sv-SE"/>
+        </w:rPr>
+      </w:pPr>
+      <w:r>
         <w:rPr>
           <w:rFonts w:ascii="Arial" w:eastAsia="Times New Roman" w:hAnsi="Arial" w:cs="Arial"/>
           <w:b/>
           <w:bCs/>
-          <w:sz w:val="32"/>
-          <w:szCs w:val="32"/>
-          <w:lang w:eastAsia="sv-SE"/>
-        </w:rPr>
-      </w:pPr>
+          <w:sz w:val="18"/>
+          <w:szCs w:val="18"/>
+          <w:lang w:eastAsia="sv-SE"/>
+        </w:rPr>
+        <w:t>Del A – Projektplanen</w:t>
+      </w:r>
     </w:p>
     <w:p>
       <w:pPr>
         <w:spacing w:before="100" w:beforeAutospacing="1" w:after="100" w:afterAutospacing="1" w:line="240" w:lineRule="auto"/>
-        <w:jc w:val="center"/>
         <w:textAlignment w:val="top"/>
+        <w:rPr>
+          <w:rFonts w:ascii="Arial" w:eastAsia="Times New Roman" w:hAnsi="Arial" w:cs="Arial"/>
+          <w:sz w:val="18"/>
+          <w:szCs w:val="18"/>
+          <w:lang w:eastAsia="sv-SE"/>
+        </w:rPr>
+      </w:pPr>
+      <w:r>
         <w:rPr>
           <w:rFonts w:ascii="Arial" w:eastAsia="Times New Roman" w:hAnsi="Arial" w:cs="Arial"/>
           <w:b/>
           <w:bCs/>
-          <w:sz w:val="32"/>
-          <w:szCs w:val="32"/>
-          <w:lang w:eastAsia="sv-SE"/>
-        </w:rPr>
-      </w:pPr>
-    </w:p>
-    <w:p>
-      <w:pPr>
-        <w:spacing w:before="100" w:beforeAutospacing="1" w:after="100" w:afterAutospacing="1" w:line="240" w:lineRule="auto"/>
-        <w:jc w:val="center"/>
-        <w:textAlignment w:val="top"/>
-        <w:rPr>
-          <w:rFonts w:ascii="Arial" w:eastAsia="Times New Roman" w:hAnsi="Arial" w:cs="Arial"/>
-          <w:b/>
-          <w:bCs/>
-          <w:sz w:val="32"/>
-          <w:szCs w:val="32"/>
-          <w:lang w:eastAsia="sv-SE"/>
-        </w:rPr>
-      </w:pPr>
-    </w:p>
-    <w:p>
-      <w:pPr>
-        <w:spacing w:before="100" w:beforeAutospacing="1" w:after="100" w:afterAutospacing="1" w:line="240" w:lineRule="auto"/>
-        <w:jc w:val="center"/>
-        <w:textAlignment w:val="top"/>
-        <w:rPr>
-          <w:rFonts w:ascii="Arial" w:eastAsia="Times New Roman" w:hAnsi="Arial" w:cs="Arial"/>
-          <w:b/>
-          <w:bCs/>
-          <w:sz w:val="32"/>
-          <w:szCs w:val="32"/>
-          <w:lang w:eastAsia="sv-SE"/>
-        </w:rPr>
-      </w:pPr>
-    </w:p>
-    <w:p>
-      <w:pPr>
-        <w:spacing w:before="100" w:beforeAutospacing="1" w:after="100" w:afterAutospacing="1" w:line="240" w:lineRule="auto"/>
-        <w:jc w:val="center"/>
-        <w:textAlignment w:val="top"/>
-        <w:rPr>
-          <w:rFonts w:ascii="Arial" w:eastAsia="Times New Roman" w:hAnsi="Arial" w:cs="Arial"/>
-          <w:b/>
-          <w:bCs/>
-          <w:sz w:val="32"/>
-          <w:szCs w:val="32"/>
-          <w:lang w:eastAsia="sv-SE"/>
-        </w:rPr>
-      </w:pPr>
-    </w:p>
-    <w:p>
-      <w:pPr>
-        <w:spacing w:before="100" w:beforeAutospacing="1" w:after="100" w:afterAutospacing="1" w:line="240" w:lineRule="auto"/>
-        <w:jc w:val="center"/>
-        <w:textAlignment w:val="top"/>
-        <w:rPr>
-          <w:rFonts w:ascii="Arial" w:eastAsia="Times New Roman" w:hAnsi="Arial" w:cs="Arial"/>
-          <w:b/>
-          <w:bCs/>
-          <w:sz w:val="32"/>
-          <w:szCs w:val="32"/>
-          <w:lang w:eastAsia="sv-SE"/>
-        </w:rPr>
-      </w:pPr>
-    </w:p>
-    <w:p>
-      <w:pPr>
-        <w:spacing w:before="100" w:beforeAutospacing="1" w:after="100" w:afterAutospacing="1" w:line="240" w:lineRule="auto"/>
-        <w:jc w:val="center"/>
-        <w:textAlignment w:val="top"/>
-        <w:rPr>
-          <w:rFonts w:ascii="Arial" w:eastAsia="Times New Roman" w:hAnsi="Arial" w:cs="Arial"/>
-          <w:b/>
-          <w:bCs/>
-          <w:sz w:val="32"/>
-          <w:szCs w:val="32"/>
-          <w:lang w:eastAsia="sv-SE"/>
-        </w:rPr>
-      </w:pPr>
-    </w:p>
-    <w:p>
-      <w:pPr>
-        <w:spacing w:before="100" w:beforeAutospacing="1" w:after="100" w:afterAutospacing="1" w:line="240" w:lineRule="auto"/>
-        <w:jc w:val="center"/>
-        <w:textAlignment w:val="top"/>
-        <w:rPr>
-          <w:rFonts w:ascii="Arial" w:eastAsia="Times New Roman" w:hAnsi="Arial" w:cs="Arial"/>
-          <w:b/>
-          <w:bCs/>
-          <w:sz w:val="32"/>
-          <w:szCs w:val="32"/>
-          <w:lang w:eastAsia="sv-SE"/>
-        </w:rPr>
-      </w:pPr>
-    </w:p>
-    <w:p>
-      <w:pPr>
-        <w:spacing w:before="100" w:beforeAutospacing="1" w:after="100" w:afterAutospacing="1" w:line="240" w:lineRule="auto"/>
-        <w:jc w:val="center"/>
-        <w:textAlignment w:val="top"/>
-        <w:rPr>
-          <w:rFonts w:ascii="Arial" w:eastAsia="Times New Roman" w:hAnsi="Arial" w:cs="Arial"/>
-          <w:b/>
-          <w:bCs/>
-          <w:sz w:val="32"/>
-          <w:szCs w:val="32"/>
-          <w:lang w:eastAsia="sv-SE"/>
-        </w:rPr>
-      </w:pPr>
-    </w:p>
-    <w:p>
-      <w:pPr>
-        <w:spacing w:before="100" w:beforeAutospacing="1" w:after="100" w:afterAutospacing="1" w:line="240" w:lineRule="auto"/>
-        <w:jc w:val="center"/>
-        <w:textAlignment w:val="top"/>
-        <w:rPr>
-          <w:rFonts w:ascii="Arial" w:eastAsia="Times New Roman" w:hAnsi="Arial" w:cs="Arial"/>
-          <w:b/>
-          <w:bCs/>
-          <w:sz w:val="32"/>
-          <w:szCs w:val="32"/>
-          <w:lang w:eastAsia="sv-SE"/>
-        </w:rPr>
-      </w:pPr>
-    </w:p>
-    <w:p>
-      <w:pPr>
-        <w:spacing w:before="100" w:beforeAutospacing="1" w:after="100" w:afterAutospacing="1" w:line="240" w:lineRule="auto"/>
-        <w:jc w:val="center"/>
-        <w:textAlignment w:val="top"/>
-        <w:rPr>
-          <w:rFonts w:ascii="Arial" w:eastAsia="Times New Roman" w:hAnsi="Arial" w:cs="Arial"/>
-          <w:b/>
-          <w:bCs/>
-          <w:sz w:val="32"/>
-          <w:szCs w:val="32"/>
-          <w:lang w:eastAsia="sv-SE"/>
-        </w:rPr>
-      </w:pPr>
-    </w:p>
-    <w:p>
-      <w:pPr>
-        <w:spacing w:before="100" w:beforeAutospacing="1" w:after="100" w:afterAutospacing="1" w:line="240" w:lineRule="auto"/>
-        <w:jc w:val="center"/>
-        <w:textAlignment w:val="top"/>
-        <w:rPr>
-          <w:rFonts w:ascii="Arial" w:eastAsia="Times New Roman" w:hAnsi="Arial" w:cs="Arial"/>
-          <w:b/>
-          <w:bCs/>
-          <w:sz w:val="32"/>
-          <w:szCs w:val="32"/>
-          <w:lang w:eastAsia="sv-SE"/>
-        </w:rPr>
-      </w:pPr>
-    </w:p>
-    <w:p>
-      <w:pPr>
-        <w:spacing w:before="100" w:beforeAutospacing="1" w:after="100" w:afterAutospacing="1" w:line="240" w:lineRule="auto"/>
-        <w:jc w:val="center"/>
-        <w:textAlignment w:val="top"/>
-        <w:rPr>
-          <w:rFonts w:ascii="Arial" w:eastAsia="Times New Roman" w:hAnsi="Arial" w:cs="Arial"/>
-          <w:b/>
-          <w:bCs/>
-          <w:sz w:val="32"/>
-          <w:szCs w:val="32"/>
-          <w:lang w:eastAsia="sv-SE"/>
-        </w:rPr>
-      </w:pPr>
-    </w:p>
-    <w:p>
-      <w:pPr>
-        <w:spacing w:before="100" w:beforeAutospacing="1" w:after="100" w:afterAutospacing="1" w:line="240" w:lineRule="auto"/>
-        <w:jc w:val="center"/>
-        <w:textAlignment w:val="top"/>
-        <w:rPr>
-          <w:rFonts w:ascii="Arial" w:eastAsia="Times New Roman" w:hAnsi="Arial" w:cs="Arial"/>
-          <w:b/>
-          <w:bCs/>
-          <w:sz w:val="32"/>
-          <w:szCs w:val="32"/>
-          <w:lang w:eastAsia="sv-SE"/>
-        </w:rPr>
-      </w:pPr>
-    </w:p>
-    <w:p>
-      <w:pPr>
-        <w:spacing w:before="100" w:beforeAutospacing="1" w:after="100" w:afterAutospacing="1" w:line="240" w:lineRule="auto"/>
-        <w:jc w:val="center"/>
-        <w:textAlignment w:val="top"/>
-        <w:rPr>
-          <w:rFonts w:ascii="Arial" w:eastAsia="Times New Roman" w:hAnsi="Arial" w:cs="Arial"/>
-          <w:b/>
-          <w:bCs/>
-          <w:sz w:val="32"/>
-          <w:szCs w:val="32"/>
-          <w:lang w:eastAsia="sv-SE"/>
-        </w:rPr>
-      </w:pPr>
-    </w:p>
-    <w:p>
-      <w:pPr>
-        <w:spacing w:before="100" w:beforeAutospacing="1" w:after="100" w:afterAutospacing="1" w:line="240" w:lineRule="auto"/>
-        <w:jc w:val="center"/>
-        <w:textAlignment w:val="top"/>
-        <w:rPr>
-          <w:rFonts w:ascii="Arial" w:eastAsia="Times New Roman" w:hAnsi="Arial" w:cs="Arial"/>
-          <w:b/>
-          <w:bCs/>
-          <w:sz w:val="32"/>
-          <w:szCs w:val="32"/>
-          <w:lang w:eastAsia="sv-SE"/>
-        </w:rPr>
-      </w:pPr>
-    </w:p>
-    <w:p>
-      <w:pPr>
-        <w:spacing w:before="100" w:beforeAutospacing="1" w:after="100" w:afterAutospacing="1" w:line="240" w:lineRule="auto"/>
-        <w:jc w:val="center"/>
-        <w:textAlignment w:val="top"/>
-        <w:rPr>
-          <w:rFonts w:ascii="Arial" w:eastAsia="Times New Roman" w:hAnsi="Arial" w:cs="Arial"/>
-          <w:b/>
-          <w:bCs/>
-          <w:sz w:val="32"/>
-          <w:szCs w:val="32"/>
-          <w:lang w:eastAsia="sv-SE"/>
-        </w:rPr>
-      </w:pPr>
-    </w:p>
-    <w:p>
-      <w:pPr>
-        <w:spacing w:before="100" w:beforeAutospacing="1" w:after="100" w:afterAutospacing="1" w:line="240" w:lineRule="auto"/>
-        <w:jc w:val="center"/>
-        <w:textAlignment w:val="top"/>
-        <w:rPr>
-          <w:rFonts w:ascii="Arial" w:eastAsia="Times New Roman" w:hAnsi="Arial" w:cs="Arial"/>
-          <w:b/>
-          <w:bCs/>
-          <w:sz w:val="32"/>
-          <w:szCs w:val="32"/>
-          <w:lang w:eastAsia="sv-SE"/>
-        </w:rPr>
-      </w:pPr>
-    </w:p>
-    <w:p>
-      <w:pPr>
-        <w:spacing w:before="100" w:beforeAutospacing="1" w:after="100" w:afterAutospacing="1" w:line="240" w:lineRule="auto"/>
-        <w:jc w:val="center"/>
-        <w:textAlignment w:val="top"/>
-        <w:rPr>
-          <w:rFonts w:ascii="Arial" w:eastAsia="Times New Roman" w:hAnsi="Arial" w:cs="Arial"/>
-          <w:b/>
-          <w:bCs/>
-          <w:sz w:val="32"/>
-          <w:szCs w:val="32"/>
-          <w:lang w:eastAsia="sv-SE"/>
-        </w:rPr>
-      </w:pPr>
-    </w:p>
-    <w:p>
-      <w:pPr>
-        <w:spacing w:before="100" w:beforeAutospacing="1" w:after="100" w:afterAutospacing="1" w:line="240" w:lineRule="auto"/>
-        <w:jc w:val="center"/>
-        <w:textAlignment w:val="top"/>
-        <w:rPr>
-          <w:rFonts w:ascii="Arial" w:eastAsia="Times New Roman" w:hAnsi="Arial" w:cs="Arial"/>
-          <w:b/>
-          <w:bCs/>
-          <w:sz w:val="32"/>
-          <w:szCs w:val="32"/>
-          <w:lang w:eastAsia="sv-SE"/>
-        </w:rPr>
-      </w:pPr>
-      <w:r>
-        <w:rPr>
-          <w:rFonts w:ascii="Arial" w:eastAsia="Times New Roman" w:hAnsi="Arial" w:cs="Arial"/>
-          <w:b/>
-          <w:bCs/>
-          <w:sz w:val="32"/>
-          <w:szCs w:val="32"/>
-          <w:lang w:eastAsia="sv-SE"/>
-        </w:rPr>
-        <w:lastRenderedPageBreak/>
-        <w:t>Projektplan – Inda11</w:t>
-      </w:r>
-    </w:p>
-    <w:p>
-      <w:pPr>
-        <w:spacing w:before="100" w:beforeAutospacing="1" w:after="100" w:afterAutospacing="1" w:line="240" w:lineRule="auto"/>
-        <w:textAlignment w:val="top"/>
-        <w:rPr>
-          <w:rFonts w:ascii="Arial" w:eastAsia="Times New Roman" w:hAnsi="Arial" w:cs="Arial"/>
-          <w:b/>
-          <w:bCs/>
-          <w:sz w:val="18"/>
-          <w:szCs w:val="18"/>
-          <w:lang w:eastAsia="sv-SE"/>
-        </w:rPr>
-      </w:pPr>
-    </w:p>
-    <w:p>
-      <w:pPr>
-        <w:spacing w:before="100" w:beforeAutospacing="1" w:after="100" w:afterAutospacing="1" w:line="240" w:lineRule="auto"/>
-        <w:textAlignment w:val="top"/>
-        <w:rPr>
-          <w:rFonts w:ascii="Arial" w:eastAsia="Times New Roman" w:hAnsi="Arial" w:cs="Arial"/>
-          <w:sz w:val="18"/>
-          <w:szCs w:val="18"/>
-          <w:lang w:eastAsia="sv-SE"/>
-        </w:rPr>
-      </w:pPr>
-      <w:r>
-        <w:rPr>
-          <w:rFonts w:ascii="Arial" w:eastAsia="Times New Roman" w:hAnsi="Arial" w:cs="Arial"/>
-          <w:b/>
-          <w:bCs/>
           <w:sz w:val="18"/>
           <w:szCs w:val="18"/>
           <w:lang w:eastAsia="sv-SE"/>
@@ -431,7 +115,27 @@
           <w:szCs w:val="18"/>
           <w:lang w:eastAsia="sv-SE"/>
         </w:rPr>
-        <w:t xml:space="preserve">Programmet är ett spel som är känt som Pong. </w:t>
+        <w:t xml:space="preserve">Programmet är ett spel som är känt som </w:t>
+      </w:r>
+      <w:proofErr w:type="spellStart"/>
+      <w:r>
+        <w:rPr>
+          <w:rFonts w:ascii="Arial" w:eastAsia="Times New Roman" w:hAnsi="Arial" w:cs="Arial"/>
+          <w:sz w:val="18"/>
+          <w:szCs w:val="18"/>
+          <w:lang w:eastAsia="sv-SE"/>
+        </w:rPr>
+        <w:t>Pong</w:t>
+      </w:r>
+      <w:proofErr w:type="spellEnd"/>
+      <w:r>
+        <w:rPr>
+          <w:rFonts w:ascii="Arial" w:eastAsia="Times New Roman" w:hAnsi="Arial" w:cs="Arial"/>
+          <w:sz w:val="18"/>
+          <w:szCs w:val="18"/>
+          <w:lang w:eastAsia="sv-SE"/>
+        </w:rPr>
+        <w:t xml:space="preserve">. </w:t>
       </w:r>
       <w:r>
         <w:rPr>
@@ -512,7 +216,27 @@
           <w:szCs w:val="18"/>
           <w:lang w:eastAsia="sv-SE"/>
         </w:rPr>
-        <w:t xml:space="preserve"> Någonstans på spelskärmen kommer det att stå ”press ’h’ for help”</w:t>
+        <w:t xml:space="preserve"> Någonstans på spelskärmen kommer det att stå ”press ’h’ for </w:t>
+      </w:r>
+      <w:proofErr w:type="spellStart"/>
+      <w:r>
+        <w:rPr>
+          <w:rFonts w:ascii="Arial" w:eastAsia="Times New Roman" w:hAnsi="Arial" w:cs="Arial"/>
+          <w:sz w:val="18"/>
+          <w:szCs w:val="18"/>
+          <w:lang w:eastAsia="sv-SE"/>
+        </w:rPr>
+        <w:t>help</w:t>
+      </w:r>
+      <w:proofErr w:type="spellEnd"/>
+      <w:r>
+        <w:rPr>
+          <w:rFonts w:ascii="Arial" w:eastAsia="Times New Roman" w:hAnsi="Arial" w:cs="Arial"/>
+          <w:sz w:val="18"/>
+          <w:szCs w:val="18"/>
+          <w:lang w:eastAsia="sv-SE"/>
+        </w:rPr>
+        <w:t>”</w:t>
       </w:r>
       <w:r>
         <w:rPr>
@@ -530,7 +254,27 @@
           <w:szCs w:val="18"/>
           <w:lang w:eastAsia="sv-SE"/>
         </w:rPr>
-        <w:t xml:space="preserve"> Vi kommer köra med fixed resolution (800x600), åtminstone till att börja med.</w:t>
+        <w:t xml:space="preserve"> Vi kommer köra med </w:t>
+      </w:r>
+      <w:proofErr w:type="spellStart"/>
+      <w:r>
+        <w:rPr>
+          <w:rFonts w:ascii="Arial" w:eastAsia="Times New Roman" w:hAnsi="Arial" w:cs="Arial"/>
+          <w:sz w:val="18"/>
+          <w:szCs w:val="18"/>
+          <w:lang w:eastAsia="sv-SE"/>
+        </w:rPr>
+        <w:t>fixed</w:t>
+      </w:r>
+      <w:proofErr w:type="spellEnd"/>
+      <w:r>
+        <w:rPr>
+          <w:rFonts w:ascii="Arial" w:eastAsia="Times New Roman" w:hAnsi="Arial" w:cs="Arial"/>
+          <w:sz w:val="18"/>
+          <w:szCs w:val="18"/>
+          <w:lang w:eastAsia="sv-SE"/>
+        </w:rPr>
+        <w:t xml:space="preserve"> resolution (800x600), åtminstone till att börja med.</w:t>
       </w:r>
     </w:p>
     <w:p>
@@ -570,14 +314,25 @@
           <w:lang w:eastAsia="sv-SE"/>
         </w:rPr>
       </w:pPr>
-      <w:r>
-        <w:rPr>
-          <w:rFonts w:ascii="Arial" w:eastAsia="Times New Roman" w:hAnsi="Arial" w:cs="Arial"/>
-          <w:sz w:val="18"/>
-          <w:szCs w:val="18"/>
-          <w:lang w:eastAsia="sv-SE"/>
-        </w:rPr>
-        <w:t>High-scores</w:t>
+      <w:proofErr w:type="spellStart"/>
+      <w:r>
+        <w:rPr>
+          <w:rFonts w:ascii="Arial" w:eastAsia="Times New Roman" w:hAnsi="Arial" w:cs="Arial"/>
+          <w:sz w:val="18"/>
+          <w:szCs w:val="18"/>
+          <w:lang w:eastAsia="sv-SE"/>
+        </w:rPr>
+        <w:t>High</w:t>
+      </w:r>
+      <w:proofErr w:type="spellEnd"/>
+      <w:r>
+        <w:rPr>
+          <w:rFonts w:ascii="Arial" w:eastAsia="Times New Roman" w:hAnsi="Arial" w:cs="Arial"/>
+          <w:sz w:val="18"/>
+          <w:szCs w:val="18"/>
+          <w:lang w:eastAsia="sv-SE"/>
+        </w:rPr>
+        <w:t>-scores</w:t>
       </w:r>
     </w:p>
     <w:p>
@@ -655,8 +410,19 @@
           <w:szCs w:val="18"/>
           <w:lang w:eastAsia="sv-SE"/>
         </w:rPr>
-        <w:t>Power-ups</w:t>
-      </w:r>
+        <w:t>Power-</w:t>
+      </w:r>
+      <w:proofErr w:type="spellStart"/>
+      <w:r>
+        <w:rPr>
+          <w:rFonts w:ascii="Arial" w:eastAsia="Times New Roman" w:hAnsi="Arial" w:cs="Arial"/>
+          <w:sz w:val="18"/>
+          <w:szCs w:val="18"/>
+          <w:lang w:eastAsia="sv-SE"/>
+        </w:rPr>
+        <w:t>ups</w:t>
+      </w:r>
+      <w:proofErr w:type="spellEnd"/>
     </w:p>
     <w:p>
       <w:pPr>
@@ -939,34 +705,144 @@
           <w:szCs w:val="18"/>
           <w:lang w:eastAsia="sv-SE"/>
         </w:rPr>
-        <w:t>Scenario 1: Två personer ska spela mot varandra. Då spelet startas möts de av en meny där de får välja ’1 player’ eller ’2 player’. De väljer mellan alternativen med piltangent ’upp’ resp. ’ner’ samt väljer med ’enter’. Spelet</w:t>
-      </w:r>
-      <w:r>
-        <w:rPr>
-          <w:rFonts w:ascii="Arial" w:eastAsia="Times New Roman" w:hAnsi="Arial" w:cs="Arial"/>
-          <w:sz w:val="18"/>
-          <w:szCs w:val="18"/>
-          <w:lang w:eastAsia="sv-SE"/>
-        </w:rPr>
-        <w:t xml:space="preserve"> börjar med att bollen är låst på endera spelare</w:t>
-      </w:r>
-      <w:r>
-        <w:rPr>
-          <w:rFonts w:ascii="Arial" w:eastAsia="Times New Roman" w:hAnsi="Arial" w:cs="Arial"/>
-          <w:sz w:val="18"/>
-          <w:szCs w:val="18"/>
-          <w:lang w:eastAsia="sv-SE"/>
-        </w:rPr>
-        <w:t>s bräda</w:t>
-      </w:r>
-      <w:r>
-        <w:rPr>
-          <w:rFonts w:ascii="Arial" w:eastAsia="Times New Roman" w:hAnsi="Arial" w:cs="Arial"/>
-          <w:sz w:val="18"/>
-          <w:szCs w:val="18"/>
-          <w:lang w:eastAsia="sv-SE"/>
-        </w:rPr>
-        <w:t xml:space="preserve"> (väljs slumpmässigt). Är det spel</w:t>
+        <w:t xml:space="preserve">Scenario 1: Två personer ska spela mot varandra. Då spelet startas möts de av en meny där de får välja ’1 </w:t>
+      </w:r>
+      <w:proofErr w:type="spellStart"/>
+      <w:r>
+        <w:rPr>
+          <w:rFonts w:ascii="Arial" w:eastAsia="Times New Roman" w:hAnsi="Arial" w:cs="Arial"/>
+          <w:sz w:val="18"/>
+          <w:szCs w:val="18"/>
+          <w:lang w:eastAsia="sv-SE"/>
+        </w:rPr>
+        <w:t>player</w:t>
+      </w:r>
+      <w:proofErr w:type="spellEnd"/>
+      <w:r>
+        <w:rPr>
+          <w:rFonts w:ascii="Arial" w:eastAsia="Times New Roman" w:hAnsi="Arial" w:cs="Arial"/>
+          <w:sz w:val="18"/>
+          <w:szCs w:val="18"/>
+          <w:lang w:eastAsia="sv-SE"/>
+        </w:rPr>
+        <w:t xml:space="preserve">’ eller ’2 </w:t>
+      </w:r>
+      <w:proofErr w:type="spellStart"/>
+      <w:r>
+        <w:rPr>
+          <w:rFonts w:ascii="Arial" w:eastAsia="Times New Roman" w:hAnsi="Arial" w:cs="Arial"/>
+          <w:sz w:val="18"/>
+          <w:szCs w:val="18"/>
+          <w:lang w:eastAsia="sv-SE"/>
+        </w:rPr>
+        <w:t>player</w:t>
+      </w:r>
+      <w:proofErr w:type="spellEnd"/>
+      <w:r>
+        <w:rPr>
+          <w:rFonts w:ascii="Arial" w:eastAsia="Times New Roman" w:hAnsi="Arial" w:cs="Arial"/>
+          <w:sz w:val="18"/>
+          <w:szCs w:val="18"/>
+          <w:lang w:eastAsia="sv-SE"/>
+        </w:rPr>
+        <w:t xml:space="preserve">’. </w:t>
+      </w:r>
+      <w:proofErr w:type="gramStart"/>
+      <w:r>
+        <w:rPr>
+          <w:rFonts w:ascii="Arial" w:eastAsia="Times New Roman" w:hAnsi="Arial" w:cs="Arial"/>
+          <w:sz w:val="18"/>
+          <w:szCs w:val="18"/>
+          <w:lang w:eastAsia="sv-SE"/>
+        </w:rPr>
+        <w:t>De väljer mellan alternativen med piltangent ’upp’ resp. ’ner’ samt väljer med ’</w:t>
+      </w:r>
+      <w:proofErr w:type="spellStart"/>
+      <w:r>
+        <w:rPr>
+          <w:rFonts w:ascii="Arial" w:eastAsia="Times New Roman" w:hAnsi="Arial" w:cs="Arial"/>
+          <w:sz w:val="18"/>
+          <w:szCs w:val="18"/>
+          <w:lang w:eastAsia="sv-SE"/>
+        </w:rPr>
+        <w:t>enter</w:t>
+      </w:r>
+      <w:proofErr w:type="spellEnd"/>
+      <w:r>
+        <w:rPr>
+          <w:rFonts w:ascii="Arial" w:eastAsia="Times New Roman" w:hAnsi="Arial" w:cs="Arial"/>
+          <w:sz w:val="18"/>
+          <w:szCs w:val="18"/>
+          <w:lang w:eastAsia="sv-SE"/>
+        </w:rPr>
+        <w:t>’</w:t>
+      </w:r>
+      <w:proofErr w:type="gramEnd"/>
+      <w:r>
+        <w:rPr>
+          <w:rFonts w:ascii="Arial" w:eastAsia="Times New Roman" w:hAnsi="Arial" w:cs="Arial"/>
+          <w:sz w:val="18"/>
+          <w:szCs w:val="18"/>
+          <w:lang w:eastAsia="sv-SE"/>
+        </w:rPr>
+        <w:t>. Spelet</w:t>
+      </w:r>
+      <w:r>
+        <w:rPr>
+          <w:rFonts w:ascii="Arial" w:eastAsia="Times New Roman" w:hAnsi="Arial" w:cs="Arial"/>
+          <w:sz w:val="18"/>
+          <w:szCs w:val="18"/>
+          <w:lang w:eastAsia="sv-SE"/>
+        </w:rPr>
+        <w:t xml:space="preserve"> börjar med att bollen är låst på endera </w:t>
+      </w:r>
+      <w:proofErr w:type="gramStart"/>
+      <w:r>
+        <w:rPr>
+          <w:rFonts w:ascii="Arial" w:eastAsia="Times New Roman" w:hAnsi="Arial" w:cs="Arial"/>
+          <w:sz w:val="18"/>
+          <w:szCs w:val="18"/>
+          <w:lang w:eastAsia="sv-SE"/>
+        </w:rPr>
+        <w:t>spelare</w:t>
+      </w:r>
+      <w:r>
+        <w:rPr>
+          <w:rFonts w:ascii="Arial" w:eastAsia="Times New Roman" w:hAnsi="Arial" w:cs="Arial"/>
+          <w:sz w:val="18"/>
+          <w:szCs w:val="18"/>
+          <w:lang w:eastAsia="sv-SE"/>
+        </w:rPr>
+        <w:t>s</w:t>
+      </w:r>
+      <w:proofErr w:type="gramEnd"/>
+      <w:r>
+        <w:rPr>
+          <w:rFonts w:ascii="Arial" w:eastAsia="Times New Roman" w:hAnsi="Arial" w:cs="Arial"/>
+          <w:sz w:val="18"/>
+          <w:szCs w:val="18"/>
+          <w:lang w:eastAsia="sv-SE"/>
+        </w:rPr>
+        <w:t xml:space="preserve"> bräda</w:t>
+      </w:r>
+      <w:r>
+        <w:rPr>
+          <w:rFonts w:ascii="Arial" w:eastAsia="Times New Roman" w:hAnsi="Arial" w:cs="Arial"/>
+          <w:sz w:val="18"/>
+          <w:szCs w:val="18"/>
+          <w:lang w:eastAsia="sv-SE"/>
+        </w:rPr>
+        <w:t xml:space="preserve"> (väljs slumpmässigt). </w:t>
+      </w:r>
+      <w:proofErr w:type="gramStart"/>
+      <w:r>
+        <w:rPr>
+          <w:rFonts w:ascii="Arial" w:eastAsia="Times New Roman" w:hAnsi="Arial" w:cs="Arial"/>
+          <w:sz w:val="18"/>
+          <w:szCs w:val="18"/>
+          <w:lang w:eastAsia="sv-SE"/>
+        </w:rPr>
+        <w:t>Är det spel</w:t>
       </w:r>
       <w:r>
         <w:rPr>
@@ -984,7 +860,37 @@
           <w:szCs w:val="18"/>
           <w:lang w:eastAsia="sv-SE"/>
         </w:rPr>
-        <w:t xml:space="preserve">serva så väljer han/hon position på brädan med ’w’ (uppåt) eller ’s’ (nedåt), därefter servar man med ’d’. Motsvarande gäller för högra spelaren, men knapparna i samma ordning är ’upp’, ’ned’ och ’vänster’. När någon har servat så rör sig bollen </w:t>
+        <w:t>serva så väljer han/hon position på brädan med ’w’ (uppåt) eller ’s’ (nedåt), därefter servar man med ’d’</w:t>
+      </w:r>
+      <w:proofErr w:type="gramEnd"/>
+      <w:r>
+        <w:rPr>
+          <w:rFonts w:ascii="Arial" w:eastAsia="Times New Roman" w:hAnsi="Arial" w:cs="Arial"/>
+          <w:sz w:val="18"/>
+          <w:szCs w:val="18"/>
+          <w:lang w:eastAsia="sv-SE"/>
+        </w:rPr>
+        <w:t xml:space="preserve">. </w:t>
+      </w:r>
+      <w:proofErr w:type="gramStart"/>
+      <w:r>
+        <w:rPr>
+          <w:rFonts w:ascii="Arial" w:eastAsia="Times New Roman" w:hAnsi="Arial" w:cs="Arial"/>
+          <w:sz w:val="18"/>
+          <w:szCs w:val="18"/>
+          <w:lang w:eastAsia="sv-SE"/>
+        </w:rPr>
+        <w:t>Motsvarande gäller för högra spelaren, men knapparna i samma ordning är ’upp’, ’ned’ och ’vänster’</w:t>
+      </w:r>
+      <w:proofErr w:type="gramEnd"/>
+      <w:r>
+        <w:rPr>
+          <w:rFonts w:ascii="Arial" w:eastAsia="Times New Roman" w:hAnsi="Arial" w:cs="Arial"/>
+          <w:sz w:val="18"/>
+          <w:szCs w:val="18"/>
+          <w:lang w:eastAsia="sv-SE"/>
+        </w:rPr>
+        <w:t xml:space="preserve">. När någon har servat så rör sig bollen </w:t>
       </w:r>
       <w:r>
         <w:rPr>
@@ -1044,14 +950,25 @@
           <w:lang w:eastAsia="sv-SE"/>
         </w:rPr>
       </w:pPr>
-      <w:r>
-        <w:rPr>
-          <w:rFonts w:ascii="Arial" w:eastAsia="Times New Roman" w:hAnsi="Arial" w:cs="Arial"/>
-          <w:sz w:val="18"/>
-          <w:szCs w:val="18"/>
-          <w:lang w:eastAsia="sv-SE"/>
-        </w:rPr>
-        <w:t xml:space="preserve">Scenraio 2: Ensam person spelar mot </w:t>
+      <w:proofErr w:type="spellStart"/>
+      <w:r>
+        <w:rPr>
+          <w:rFonts w:ascii="Arial" w:eastAsia="Times New Roman" w:hAnsi="Arial" w:cs="Arial"/>
+          <w:sz w:val="18"/>
+          <w:szCs w:val="18"/>
+          <w:lang w:eastAsia="sv-SE"/>
+        </w:rPr>
+        <w:t>Scenraio</w:t>
+      </w:r>
+      <w:proofErr w:type="spellEnd"/>
+      <w:r>
+        <w:rPr>
+          <w:rFonts w:ascii="Arial" w:eastAsia="Times New Roman" w:hAnsi="Arial" w:cs="Arial"/>
+          <w:sz w:val="18"/>
+          <w:szCs w:val="18"/>
+          <w:lang w:eastAsia="sv-SE"/>
+        </w:rPr>
+        <w:t xml:space="preserve"> 2: Ensam person spelar mot </w:t>
       </w:r>
       <w:r>
         <w:rPr>
@@ -1155,7 +1072,47 @@
           <w:szCs w:val="18"/>
           <w:lang w:eastAsia="sv-SE"/>
         </w:rPr>
-        <w:t>Testklasser till metoder som inte har med GUIn att göra – i den mån det är meningsfullt och går. Annars är det användartestning som gäller. Användartestare får prova att spela mot varann eller mot datorn – eventuellt testa menyalternativ osv.</w:t>
+        <w:t xml:space="preserve">Testklasser till metoder som inte har med </w:t>
+      </w:r>
+      <w:proofErr w:type="spellStart"/>
+      <w:r>
+        <w:rPr>
+          <w:rFonts w:ascii="Arial" w:eastAsia="Times New Roman" w:hAnsi="Arial" w:cs="Arial"/>
+          <w:sz w:val="18"/>
+          <w:szCs w:val="18"/>
+          <w:lang w:eastAsia="sv-SE"/>
+        </w:rPr>
+        <w:t>GUIn</w:t>
+      </w:r>
+      <w:proofErr w:type="spellEnd"/>
+      <w:r>
+        <w:rPr>
+          <w:rFonts w:ascii="Arial" w:eastAsia="Times New Roman" w:hAnsi="Arial" w:cs="Arial"/>
+          <w:sz w:val="18"/>
+          <w:szCs w:val="18"/>
+          <w:lang w:eastAsia="sv-SE"/>
+        </w:rPr>
+        <w:t xml:space="preserve"> att göra – i den mån det är meningsfullt och går. Annars är det användartestning som gäller. Användartestare får prova att spela mot </w:t>
+      </w:r>
+      <w:proofErr w:type="gramStart"/>
+      <w:r>
+        <w:rPr>
+          <w:rFonts w:ascii="Arial" w:eastAsia="Times New Roman" w:hAnsi="Arial" w:cs="Arial"/>
+          <w:sz w:val="18"/>
+          <w:szCs w:val="18"/>
+          <w:lang w:eastAsia="sv-SE"/>
+        </w:rPr>
+        <w:t>varann</w:t>
+      </w:r>
+      <w:proofErr w:type="gramEnd"/>
+      <w:r>
+        <w:rPr>
+          <w:rFonts w:ascii="Arial" w:eastAsia="Times New Roman" w:hAnsi="Arial" w:cs="Arial"/>
+          <w:sz w:val="18"/>
+          <w:szCs w:val="18"/>
+          <w:lang w:eastAsia="sv-SE"/>
+        </w:rPr>
+        <w:t xml:space="preserve"> eller mot datorn – eventuellt testa menyalternativ osv.</w:t>
       </w:r>
     </w:p>
     <w:p>
@@ -1214,25 +1171,85 @@
           <w:szCs w:val="18"/>
           <w:lang w:eastAsia="sv-SE"/>
         </w:rPr>
-        <w:t xml:space="preserve">implementera dess Game interface. Vet inte om main(String[] args) hamnar i en egen klass med lite annat </w:t>
-      </w:r>
-      <w:r>
-        <w:rPr>
-          <w:rFonts w:ascii="Arial" w:eastAsia="Times New Roman" w:hAnsi="Arial" w:cs="Arial"/>
-          <w:sz w:val="18"/>
-          <w:szCs w:val="18"/>
-          <w:lang w:eastAsia="sv-SE"/>
-        </w:rPr>
-        <w:t xml:space="preserve">(meny-val och sånt) </w:t>
-      </w:r>
-      <w:r>
-        <w:rPr>
-          <w:rFonts w:ascii="Arial" w:eastAsia="Times New Roman" w:hAnsi="Arial" w:cs="Arial"/>
-          <w:sz w:val="18"/>
-          <w:szCs w:val="18"/>
-          <w:lang w:eastAsia="sv-SE"/>
-        </w:rPr>
-        <w:t>eller om den hamnar i game. Spel-loopen körs i Game genom GameContainer.</w:t>
+        <w:t xml:space="preserve">implementera dess Game interface. Vet inte om </w:t>
+      </w:r>
+      <w:proofErr w:type="spellStart"/>
+      <w:r>
+        <w:rPr>
+          <w:rFonts w:ascii="Arial" w:eastAsia="Times New Roman" w:hAnsi="Arial" w:cs="Arial"/>
+          <w:sz w:val="18"/>
+          <w:szCs w:val="18"/>
+          <w:lang w:eastAsia="sv-SE"/>
+        </w:rPr>
+        <w:t>main</w:t>
+      </w:r>
+      <w:proofErr w:type="spellEnd"/>
+      <w:r>
+        <w:rPr>
+          <w:rFonts w:ascii="Arial" w:eastAsia="Times New Roman" w:hAnsi="Arial" w:cs="Arial"/>
+          <w:sz w:val="18"/>
+          <w:szCs w:val="18"/>
+          <w:lang w:eastAsia="sv-SE"/>
+        </w:rPr>
+        <w:t xml:space="preserve">(String[] args) hamnar i en egen klass med lite annat </w:t>
+      </w:r>
+      <w:r>
+        <w:rPr>
+          <w:rFonts w:ascii="Arial" w:eastAsia="Times New Roman" w:hAnsi="Arial" w:cs="Arial"/>
+          <w:sz w:val="18"/>
+          <w:szCs w:val="18"/>
+          <w:lang w:eastAsia="sv-SE"/>
+        </w:rPr>
+        <w:t xml:space="preserve">(meny-val och </w:t>
+      </w:r>
+      <w:proofErr w:type="gramStart"/>
+      <w:r>
+        <w:rPr>
+          <w:rFonts w:ascii="Arial" w:eastAsia="Times New Roman" w:hAnsi="Arial" w:cs="Arial"/>
+          <w:sz w:val="18"/>
+          <w:szCs w:val="18"/>
+          <w:lang w:eastAsia="sv-SE"/>
+        </w:rPr>
+        <w:t>sånt</w:t>
+      </w:r>
+      <w:proofErr w:type="gramEnd"/>
+      <w:r>
+        <w:rPr>
+          <w:rFonts w:ascii="Arial" w:eastAsia="Times New Roman" w:hAnsi="Arial" w:cs="Arial"/>
+          <w:sz w:val="18"/>
+          <w:szCs w:val="18"/>
+          <w:lang w:eastAsia="sv-SE"/>
+        </w:rPr>
+        <w:t xml:space="preserve">) </w:t>
+      </w:r>
+      <w:r>
+        <w:rPr>
+          <w:rFonts w:ascii="Arial" w:eastAsia="Times New Roman" w:hAnsi="Arial" w:cs="Arial"/>
+          <w:sz w:val="18"/>
+          <w:szCs w:val="18"/>
+          <w:lang w:eastAsia="sv-SE"/>
+        </w:rPr>
+        <w:t xml:space="preserve">eller om den hamnar i game. Spel-loopen körs i Game genom </w:t>
+      </w:r>
+      <w:proofErr w:type="spellStart"/>
+      <w:r>
+        <w:rPr>
+          <w:rFonts w:ascii="Arial" w:eastAsia="Times New Roman" w:hAnsi="Arial" w:cs="Arial"/>
+          <w:sz w:val="18"/>
+          <w:szCs w:val="18"/>
+          <w:lang w:eastAsia="sv-SE"/>
+        </w:rPr>
+        <w:t>GameContainer</w:t>
+      </w:r>
+      <w:proofErr w:type="spellEnd"/>
+      <w:r>
+        <w:rPr>
+          <w:rFonts w:ascii="Arial" w:eastAsia="Times New Roman" w:hAnsi="Arial" w:cs="Arial"/>
+          <w:sz w:val="18"/>
+          <w:szCs w:val="18"/>
+          <w:lang w:eastAsia="sv-SE"/>
+        </w:rPr>
+        <w:t>.</w:t>
       </w:r>
     </w:p>
     <w:p>
@@ -1273,16 +1290,96 @@
           <w:szCs w:val="18"/>
           <w:lang w:eastAsia="sv-SE"/>
         </w:rPr>
-        <w:t xml:space="preserve"> Overri</w:t>
-      </w:r>
-      <w:r>
-        <w:rPr>
-          <w:rFonts w:ascii="Arial" w:eastAsia="Times New Roman" w:hAnsi="Arial" w:cs="Arial"/>
-          <w:sz w:val="18"/>
-          <w:szCs w:val="18"/>
-          <w:lang w:eastAsia="sv-SE"/>
-        </w:rPr>
-        <w:t>des: init(), render(), update()</w:t>
+        <w:t xml:space="preserve"> </w:t>
+      </w:r>
+      <w:proofErr w:type="spellStart"/>
+      <w:r>
+        <w:rPr>
+          <w:rFonts w:ascii="Arial" w:eastAsia="Times New Roman" w:hAnsi="Arial" w:cs="Arial"/>
+          <w:sz w:val="18"/>
+          <w:szCs w:val="18"/>
+          <w:lang w:eastAsia="sv-SE"/>
+        </w:rPr>
+        <w:t>Overri</w:t>
+      </w:r>
+      <w:r>
+        <w:rPr>
+          <w:rFonts w:ascii="Arial" w:eastAsia="Times New Roman" w:hAnsi="Arial" w:cs="Arial"/>
+          <w:sz w:val="18"/>
+          <w:szCs w:val="18"/>
+          <w:lang w:eastAsia="sv-SE"/>
+        </w:rPr>
+        <w:t>des</w:t>
+      </w:r>
+      <w:proofErr w:type="spellEnd"/>
+      <w:r>
+        <w:rPr>
+          <w:rFonts w:ascii="Arial" w:eastAsia="Times New Roman" w:hAnsi="Arial" w:cs="Arial"/>
+          <w:sz w:val="18"/>
+          <w:szCs w:val="18"/>
+          <w:lang w:eastAsia="sv-SE"/>
+        </w:rPr>
+        <w:t xml:space="preserve">: </w:t>
+      </w:r>
+      <w:proofErr w:type="spellStart"/>
+      <w:r>
+        <w:rPr>
+          <w:rFonts w:ascii="Arial" w:eastAsia="Times New Roman" w:hAnsi="Arial" w:cs="Arial"/>
+          <w:sz w:val="18"/>
+          <w:szCs w:val="18"/>
+          <w:lang w:eastAsia="sv-SE"/>
+        </w:rPr>
+        <w:t>init</w:t>
+      </w:r>
+      <w:proofErr w:type="spellEnd"/>
+      <w:r>
+        <w:rPr>
+          <w:rFonts w:ascii="Arial" w:eastAsia="Times New Roman" w:hAnsi="Arial" w:cs="Arial"/>
+          <w:sz w:val="18"/>
+          <w:szCs w:val="18"/>
+          <w:lang w:eastAsia="sv-SE"/>
+        </w:rPr>
+        <w:t xml:space="preserve">(), </w:t>
+      </w:r>
+      <w:proofErr w:type="spellStart"/>
+      <w:r>
+        <w:rPr>
+          <w:rFonts w:ascii="Arial" w:eastAsia="Times New Roman" w:hAnsi="Arial" w:cs="Arial"/>
+          <w:sz w:val="18"/>
+          <w:szCs w:val="18"/>
+          <w:lang w:eastAsia="sv-SE"/>
+        </w:rPr>
+        <w:t>render</w:t>
+      </w:r>
+      <w:proofErr w:type="spellEnd"/>
+      <w:r>
+        <w:rPr>
+          <w:rFonts w:ascii="Arial" w:eastAsia="Times New Roman" w:hAnsi="Arial" w:cs="Arial"/>
+          <w:sz w:val="18"/>
+          <w:szCs w:val="18"/>
+          <w:lang w:eastAsia="sv-SE"/>
+        </w:rPr>
+        <w:t xml:space="preserve">(), </w:t>
+      </w:r>
+      <w:proofErr w:type="spellStart"/>
+      <w:r>
+        <w:rPr>
+          <w:rFonts w:ascii="Arial" w:eastAsia="Times New Roman" w:hAnsi="Arial" w:cs="Arial"/>
+          <w:sz w:val="18"/>
+          <w:szCs w:val="18"/>
+          <w:lang w:eastAsia="sv-SE"/>
+        </w:rPr>
+        <w:t>update</w:t>
+      </w:r>
+      <w:proofErr w:type="spellEnd"/>
+      <w:r>
+        <w:rPr>
+          <w:rFonts w:ascii="Arial" w:eastAsia="Times New Roman" w:hAnsi="Arial" w:cs="Arial"/>
+          <w:sz w:val="18"/>
+          <w:szCs w:val="18"/>
+          <w:lang w:eastAsia="sv-SE"/>
+        </w:rPr>
+        <w:t>()</w:t>
       </w:r>
       <w:r>
         <w:rPr>
@@ -1293,6 +1390,7 @@
         </w:rPr>
         <w:br/>
       </w:r>
+      <w:proofErr w:type="spellStart"/>
       <w:r>
         <w:rPr>
           <w:rFonts w:ascii="Arial" w:eastAsia="Times New Roman" w:hAnsi="Arial" w:cs="Arial"/>
@@ -1309,7 +1407,57 @@
           <w:szCs w:val="18"/>
           <w:lang w:eastAsia="sv-SE"/>
         </w:rPr>
-        <w:t>nit(): skapa bakgrundsbild, boll-bild, paddle-bilder, kant-bilder, skapa Ball-objekt, skapa Paddle-objekt</w:t>
+        <w:t>nit</w:t>
+      </w:r>
+      <w:proofErr w:type="spellEnd"/>
+      <w:r>
+        <w:rPr>
+          <w:rFonts w:ascii="Arial" w:eastAsia="Times New Roman" w:hAnsi="Arial" w:cs="Arial"/>
+          <w:sz w:val="18"/>
+          <w:szCs w:val="18"/>
+          <w:lang w:eastAsia="sv-SE"/>
+        </w:rPr>
+        <w:t xml:space="preserve">(): skapa bakgrundsbild, boll-bild, </w:t>
+      </w:r>
+      <w:proofErr w:type="spellStart"/>
+      <w:r>
+        <w:rPr>
+          <w:rFonts w:ascii="Arial" w:eastAsia="Times New Roman" w:hAnsi="Arial" w:cs="Arial"/>
+          <w:sz w:val="18"/>
+          <w:szCs w:val="18"/>
+          <w:lang w:eastAsia="sv-SE"/>
+        </w:rPr>
+        <w:t>paddle</w:t>
+      </w:r>
+      <w:proofErr w:type="spellEnd"/>
+      <w:r>
+        <w:rPr>
+          <w:rFonts w:ascii="Arial" w:eastAsia="Times New Roman" w:hAnsi="Arial" w:cs="Arial"/>
+          <w:sz w:val="18"/>
+          <w:szCs w:val="18"/>
+          <w:lang w:eastAsia="sv-SE"/>
+        </w:rPr>
+        <w:t xml:space="preserve">-bilder, kant-bilder, skapa Ball-objekt, skapa </w:t>
+      </w:r>
+      <w:proofErr w:type="spellStart"/>
+      <w:r>
+        <w:rPr>
+          <w:rFonts w:ascii="Arial" w:eastAsia="Times New Roman" w:hAnsi="Arial" w:cs="Arial"/>
+          <w:sz w:val="18"/>
+          <w:szCs w:val="18"/>
+          <w:lang w:eastAsia="sv-SE"/>
+        </w:rPr>
+        <w:t>Paddle</w:t>
+      </w:r>
+      <w:proofErr w:type="spellEnd"/>
+      <w:r>
+        <w:rPr>
+          <w:rFonts w:ascii="Arial" w:eastAsia="Times New Roman" w:hAnsi="Arial" w:cs="Arial"/>
+          <w:sz w:val="18"/>
+          <w:szCs w:val="18"/>
+          <w:lang w:eastAsia="sv-SE"/>
+        </w:rPr>
+        <w:t>-objekt</w:t>
       </w:r>
       <w:r>
         <w:rPr>
@@ -1329,6 +1477,7 @@
         </w:rPr>
         <w:br/>
       </w:r>
+      <w:proofErr w:type="spellStart"/>
       <w:r>
         <w:rPr>
           <w:rFonts w:ascii="Arial" w:eastAsia="Times New Roman" w:hAnsi="Arial" w:cs="Arial"/>
@@ -1345,16 +1494,46 @@
           <w:szCs w:val="18"/>
           <w:lang w:eastAsia="sv-SE"/>
         </w:rPr>
-        <w:t xml:space="preserve">ender(): ritar bilden utifrån </w:t>
-      </w:r>
-      <w:r>
-        <w:rPr>
-          <w:rFonts w:ascii="Arial" w:eastAsia="Times New Roman" w:hAnsi="Arial" w:cs="Arial"/>
-          <w:sz w:val="18"/>
-          <w:szCs w:val="18"/>
-          <w:lang w:eastAsia="sv-SE"/>
-        </w:rPr>
-        <w:t>data som finns som instansvariabler, förutom positionen av Ball och Paddle som hämtas genom metoder</w:t>
+        <w:t>ender</w:t>
+      </w:r>
+      <w:proofErr w:type="spellEnd"/>
+      <w:r>
+        <w:rPr>
+          <w:rFonts w:ascii="Arial" w:eastAsia="Times New Roman" w:hAnsi="Arial" w:cs="Arial"/>
+          <w:sz w:val="18"/>
+          <w:szCs w:val="18"/>
+          <w:lang w:eastAsia="sv-SE"/>
+        </w:rPr>
+        <w:t xml:space="preserve">(): ritar bilden utifrån </w:t>
+      </w:r>
+      <w:r>
+        <w:rPr>
+          <w:rFonts w:ascii="Arial" w:eastAsia="Times New Roman" w:hAnsi="Arial" w:cs="Arial"/>
+          <w:sz w:val="18"/>
+          <w:szCs w:val="18"/>
+          <w:lang w:eastAsia="sv-SE"/>
+        </w:rPr>
+        <w:t xml:space="preserve">data som finns som instansvariabler, förutom positionen av Ball och </w:t>
+      </w:r>
+      <w:proofErr w:type="spellStart"/>
+      <w:r>
+        <w:rPr>
+          <w:rFonts w:ascii="Arial" w:eastAsia="Times New Roman" w:hAnsi="Arial" w:cs="Arial"/>
+          <w:sz w:val="18"/>
+          <w:szCs w:val="18"/>
+          <w:lang w:eastAsia="sv-SE"/>
+        </w:rPr>
+        <w:t>Paddle</w:t>
+      </w:r>
+      <w:proofErr w:type="spellEnd"/>
+      <w:r>
+        <w:rPr>
+          <w:rFonts w:ascii="Arial" w:eastAsia="Times New Roman" w:hAnsi="Arial" w:cs="Arial"/>
+          <w:sz w:val="18"/>
+          <w:szCs w:val="18"/>
+          <w:lang w:eastAsia="sv-SE"/>
+        </w:rPr>
+        <w:t xml:space="preserve"> som hämtas genom metoder</w:t>
       </w:r>
       <w:r>
         <w:rPr>
@@ -1374,14 +1553,25 @@
         </w:rPr>
         <w:br/>
       </w:r>
-      <w:r>
-        <w:rPr>
-          <w:rFonts w:ascii="Arial" w:eastAsia="Times New Roman" w:hAnsi="Arial" w:cs="Arial"/>
-          <w:sz w:val="18"/>
-          <w:szCs w:val="18"/>
-          <w:lang w:eastAsia="sv-SE"/>
-        </w:rPr>
-        <w:t>update(): Kollar användar-input, ser till så att bollen rör sig samt paddlarna vid behov – uppdaterar alla instansvariabler med dessa metoder.</w:t>
+      <w:proofErr w:type="spellStart"/>
+      <w:r>
+        <w:rPr>
+          <w:rFonts w:ascii="Arial" w:eastAsia="Times New Roman" w:hAnsi="Arial" w:cs="Arial"/>
+          <w:sz w:val="18"/>
+          <w:szCs w:val="18"/>
+          <w:lang w:eastAsia="sv-SE"/>
+        </w:rPr>
+        <w:t>update</w:t>
+      </w:r>
+      <w:proofErr w:type="spellEnd"/>
+      <w:r>
+        <w:rPr>
+          <w:rFonts w:ascii="Arial" w:eastAsia="Times New Roman" w:hAnsi="Arial" w:cs="Arial"/>
+          <w:sz w:val="18"/>
+          <w:szCs w:val="18"/>
+          <w:lang w:eastAsia="sv-SE"/>
+        </w:rPr>
+        <w:t>(): Kollar användar-input, ser till så att bollen rör sig samt paddlarna vid behov – uppdaterar alla instansvariabler med dessa metoder.</w:t>
       </w:r>
     </w:p>
     <w:p>
@@ -1403,6 +1593,7 @@
           <w:szCs w:val="18"/>
           <w:lang w:eastAsia="sv-SE"/>
         </w:rPr>
+        <w:lastRenderedPageBreak/>
         <w:t>Klass Ball:</w:t>
       </w:r>
       <w:r>
@@ -1412,7 +1603,67 @@
           <w:szCs w:val="18"/>
           <w:lang w:eastAsia="sv-SE"/>
         </w:rPr>
-        <w:t xml:space="preserve"> collisionCheck(), getNewXPosition(), getNewYPosition()</w:t>
+        <w:t xml:space="preserve"> </w:t>
+      </w:r>
+      <w:proofErr w:type="spellStart"/>
+      <w:r>
+        <w:rPr>
+          <w:rFonts w:ascii="Arial" w:eastAsia="Times New Roman" w:hAnsi="Arial" w:cs="Arial"/>
+          <w:sz w:val="18"/>
+          <w:szCs w:val="18"/>
+          <w:lang w:eastAsia="sv-SE"/>
+        </w:rPr>
+        <w:t>collisionCheck</w:t>
+      </w:r>
+      <w:proofErr w:type="spellEnd"/>
+      <w:r>
+        <w:rPr>
+          <w:rFonts w:ascii="Arial" w:eastAsia="Times New Roman" w:hAnsi="Arial" w:cs="Arial"/>
+          <w:sz w:val="18"/>
+          <w:szCs w:val="18"/>
+          <w:lang w:eastAsia="sv-SE"/>
+        </w:rPr>
+        <w:t xml:space="preserve">(), </w:t>
+      </w:r>
+      <w:proofErr w:type="spellStart"/>
+      <w:r>
+        <w:rPr>
+          <w:rFonts w:ascii="Arial" w:eastAsia="Times New Roman" w:hAnsi="Arial" w:cs="Arial"/>
+          <w:sz w:val="18"/>
+          <w:szCs w:val="18"/>
+          <w:lang w:eastAsia="sv-SE"/>
+        </w:rPr>
+        <w:t>getNewXPosition</w:t>
+      </w:r>
+      <w:proofErr w:type="spellEnd"/>
+      <w:r>
+        <w:rPr>
+          <w:rFonts w:ascii="Arial" w:eastAsia="Times New Roman" w:hAnsi="Arial" w:cs="Arial"/>
+          <w:sz w:val="18"/>
+          <w:szCs w:val="18"/>
+          <w:lang w:eastAsia="sv-SE"/>
+        </w:rPr>
+        <w:t xml:space="preserve">(), </w:t>
+      </w:r>
+      <w:proofErr w:type="spellStart"/>
+      <w:r>
+        <w:rPr>
+          <w:rFonts w:ascii="Arial" w:eastAsia="Times New Roman" w:hAnsi="Arial" w:cs="Arial"/>
+          <w:sz w:val="18"/>
+          <w:szCs w:val="18"/>
+          <w:lang w:eastAsia="sv-SE"/>
+        </w:rPr>
+        <w:t>getNewYPosition</w:t>
+      </w:r>
+      <w:proofErr w:type="spellEnd"/>
+      <w:r>
+        <w:rPr>
+          <w:rFonts w:ascii="Arial" w:eastAsia="Times New Roman" w:hAnsi="Arial" w:cs="Arial"/>
+          <w:sz w:val="18"/>
+          <w:szCs w:val="18"/>
+          <w:lang w:eastAsia="sv-SE"/>
+        </w:rPr>
+        <w:t>()</w:t>
       </w:r>
       <w:r>
         <w:rPr>
@@ -1423,33 +1674,114 @@
         </w:rPr>
         <w:br/>
       </w:r>
-      <w:r>
-        <w:rPr>
-          <w:rFonts w:ascii="Arial" w:eastAsia="Times New Roman" w:hAnsi="Arial" w:cs="Arial"/>
-          <w:sz w:val="18"/>
-          <w:szCs w:val="18"/>
-          <w:lang w:eastAsia="sv-SE"/>
-        </w:rPr>
-        <w:t>collisionCheck(): kolla kollision med kanter eller paddlar samt om bollen passerat paddlar (dvs poäng och reset-</w:t>
-      </w:r>
-      <w:r>
-        <w:rPr>
-          <w:rFonts w:ascii="Arial" w:eastAsia="Times New Roman" w:hAnsi="Arial" w:cs="Arial"/>
-          <w:sz w:val="18"/>
-          <w:szCs w:val="18"/>
-          <w:lang w:eastAsia="sv-SE"/>
-        </w:rPr>
-        <w:lastRenderedPageBreak/>
-        <w:t>to-serve).</w:t>
-      </w:r>
-      <w:r>
-        <w:rPr>
-          <w:rFonts w:ascii="Arial" w:eastAsia="Times New Roman" w:hAnsi="Arial" w:cs="Arial"/>
-          <w:sz w:val="18"/>
-          <w:szCs w:val="18"/>
-          <w:lang w:eastAsia="sv-SE"/>
-        </w:rPr>
-        <w:t xml:space="preserve"> Returnera boolean?</w:t>
+      <w:proofErr w:type="spellStart"/>
+      <w:r>
+        <w:rPr>
+          <w:rFonts w:ascii="Arial" w:eastAsia="Times New Roman" w:hAnsi="Arial" w:cs="Arial"/>
+          <w:sz w:val="18"/>
+          <w:szCs w:val="18"/>
+          <w:lang w:eastAsia="sv-SE"/>
+        </w:rPr>
+        <w:t>collisionCheck</w:t>
+      </w:r>
+      <w:proofErr w:type="spellEnd"/>
+      <w:r>
+        <w:rPr>
+          <w:rFonts w:ascii="Arial" w:eastAsia="Times New Roman" w:hAnsi="Arial" w:cs="Arial"/>
+          <w:sz w:val="18"/>
+          <w:szCs w:val="18"/>
+          <w:lang w:eastAsia="sv-SE"/>
+        </w:rPr>
+        <w:t>(): kolla kollision med kanter eller paddlar samt om bollen passerat paddlar (</w:t>
+      </w:r>
+      <w:proofErr w:type="gramStart"/>
+      <w:r>
+        <w:rPr>
+          <w:rFonts w:ascii="Arial" w:eastAsia="Times New Roman" w:hAnsi="Arial" w:cs="Arial"/>
+          <w:sz w:val="18"/>
+          <w:szCs w:val="18"/>
+          <w:lang w:eastAsia="sv-SE"/>
+        </w:rPr>
+        <w:t>dvs</w:t>
+      </w:r>
+      <w:proofErr w:type="gramEnd"/>
+      <w:r>
+        <w:rPr>
+          <w:rFonts w:ascii="Arial" w:eastAsia="Times New Roman" w:hAnsi="Arial" w:cs="Arial"/>
+          <w:sz w:val="18"/>
+          <w:szCs w:val="18"/>
+          <w:lang w:eastAsia="sv-SE"/>
+        </w:rPr>
+        <w:t xml:space="preserve"> poäng och </w:t>
+      </w:r>
+      <w:proofErr w:type="spellStart"/>
+      <w:r>
+        <w:rPr>
+          <w:rFonts w:ascii="Arial" w:eastAsia="Times New Roman" w:hAnsi="Arial" w:cs="Arial"/>
+          <w:sz w:val="18"/>
+          <w:szCs w:val="18"/>
+          <w:lang w:eastAsia="sv-SE"/>
+        </w:rPr>
+        <w:t>reset</w:t>
+      </w:r>
+      <w:proofErr w:type="spellEnd"/>
+      <w:r>
+        <w:rPr>
+          <w:rFonts w:ascii="Arial" w:eastAsia="Times New Roman" w:hAnsi="Arial" w:cs="Arial"/>
+          <w:sz w:val="18"/>
+          <w:szCs w:val="18"/>
+          <w:lang w:eastAsia="sv-SE"/>
+        </w:rPr>
+        <w:t>-</w:t>
+      </w:r>
+      <w:proofErr w:type="spellStart"/>
+      <w:r>
+        <w:rPr>
+          <w:rFonts w:ascii="Arial" w:eastAsia="Times New Roman" w:hAnsi="Arial" w:cs="Arial"/>
+          <w:sz w:val="18"/>
+          <w:szCs w:val="18"/>
+          <w:lang w:eastAsia="sv-SE"/>
+        </w:rPr>
+        <w:t>to</w:t>
+      </w:r>
+      <w:proofErr w:type="spellEnd"/>
+      <w:r>
+        <w:rPr>
+          <w:rFonts w:ascii="Arial" w:eastAsia="Times New Roman" w:hAnsi="Arial" w:cs="Arial"/>
+          <w:sz w:val="18"/>
+          <w:szCs w:val="18"/>
+          <w:lang w:eastAsia="sv-SE"/>
+        </w:rPr>
+        <w:t>-serve).</w:t>
+      </w:r>
+      <w:r>
+        <w:rPr>
+          <w:rFonts w:ascii="Arial" w:eastAsia="Times New Roman" w:hAnsi="Arial" w:cs="Arial"/>
+          <w:sz w:val="18"/>
+          <w:szCs w:val="18"/>
+          <w:lang w:eastAsia="sv-SE"/>
+        </w:rPr>
+        <w:t xml:space="preserve"> Returnera </w:t>
+      </w:r>
+      <w:proofErr w:type="spellStart"/>
+      <w:r>
+        <w:rPr>
+          <w:rFonts w:ascii="Arial" w:eastAsia="Times New Roman" w:hAnsi="Arial" w:cs="Arial"/>
+          <w:sz w:val="18"/>
+          <w:szCs w:val="18"/>
+          <w:lang w:eastAsia="sv-SE"/>
+        </w:rPr>
+        <w:t>boolean</w:t>
+      </w:r>
+      <w:proofErr w:type="spellEnd"/>
+      <w:r>
+        <w:rPr>
+          <w:rFonts w:ascii="Arial" w:eastAsia="Times New Roman" w:hAnsi="Arial" w:cs="Arial"/>
+          <w:sz w:val="18"/>
+          <w:szCs w:val="18"/>
+          <w:lang w:eastAsia="sv-SE"/>
+        </w:rPr>
+        <w:t>?</w:t>
       </w:r>
       <w:r>
         <w:rPr>
@@ -1460,14 +1792,45 @@
         </w:rPr>
         <w:br/>
       </w:r>
-      <w:r>
-        <w:rPr>
-          <w:rFonts w:ascii="Arial" w:eastAsia="Times New Roman" w:hAnsi="Arial" w:cs="Arial"/>
-          <w:sz w:val="18"/>
-          <w:szCs w:val="18"/>
-          <w:lang w:eastAsia="sv-SE"/>
-        </w:rPr>
-        <w:t>getNewXPosition(), getNewYPosition() – säger sig självt.</w:t>
+      <w:proofErr w:type="spellStart"/>
+      <w:r>
+        <w:rPr>
+          <w:rFonts w:ascii="Arial" w:eastAsia="Times New Roman" w:hAnsi="Arial" w:cs="Arial"/>
+          <w:sz w:val="18"/>
+          <w:szCs w:val="18"/>
+          <w:lang w:eastAsia="sv-SE"/>
+        </w:rPr>
+        <w:t>getNewXPosition</w:t>
+      </w:r>
+      <w:proofErr w:type="spellEnd"/>
+      <w:r>
+        <w:rPr>
+          <w:rFonts w:ascii="Arial" w:eastAsia="Times New Roman" w:hAnsi="Arial" w:cs="Arial"/>
+          <w:sz w:val="18"/>
+          <w:szCs w:val="18"/>
+          <w:lang w:eastAsia="sv-SE"/>
+        </w:rPr>
+        <w:t xml:space="preserve">(), </w:t>
+      </w:r>
+      <w:proofErr w:type="spellStart"/>
+      <w:r>
+        <w:rPr>
+          <w:rFonts w:ascii="Arial" w:eastAsia="Times New Roman" w:hAnsi="Arial" w:cs="Arial"/>
+          <w:sz w:val="18"/>
+          <w:szCs w:val="18"/>
+          <w:lang w:eastAsia="sv-SE"/>
+        </w:rPr>
+        <w:t>getNewYPosition</w:t>
+      </w:r>
+      <w:proofErr w:type="spellEnd"/>
+      <w:r>
+        <w:rPr>
+          <w:rFonts w:ascii="Arial" w:eastAsia="Times New Roman" w:hAnsi="Arial" w:cs="Arial"/>
+          <w:sz w:val="18"/>
+          <w:szCs w:val="18"/>
+          <w:lang w:eastAsia="sv-SE"/>
+        </w:rPr>
+        <w:t>() – säger sig självt.</w:t>
       </w:r>
     </w:p>
     <w:p>
@@ -1489,16 +1852,58 @@
           <w:szCs w:val="18"/>
           <w:lang w:eastAsia="sv-SE"/>
         </w:rPr>
-        <w:t>Klass Paddle:</w:t>
-      </w:r>
-      <w:r>
-        <w:rPr>
-          <w:rFonts w:ascii="Arial" w:eastAsia="Times New Roman" w:hAnsi="Arial" w:cs="Arial"/>
-          <w:sz w:val="18"/>
-          <w:szCs w:val="18"/>
-          <w:lang w:eastAsia="sv-SE"/>
-        </w:rPr>
-        <w:t xml:space="preserve"> getNewYPosition()</w:t>
+        <w:t xml:space="preserve">Klass </w:t>
+      </w:r>
+      <w:proofErr w:type="spellStart"/>
+      <w:r>
+        <w:rPr>
+          <w:rFonts w:ascii="Arial" w:eastAsia="Times New Roman" w:hAnsi="Arial" w:cs="Arial"/>
+          <w:b/>
+          <w:sz w:val="18"/>
+          <w:szCs w:val="18"/>
+          <w:lang w:eastAsia="sv-SE"/>
+        </w:rPr>
+        <w:t>Paddle</w:t>
+      </w:r>
+      <w:proofErr w:type="spellEnd"/>
+      <w:r>
+        <w:rPr>
+          <w:rFonts w:ascii="Arial" w:eastAsia="Times New Roman" w:hAnsi="Arial" w:cs="Arial"/>
+          <w:b/>
+          <w:sz w:val="18"/>
+          <w:szCs w:val="18"/>
+          <w:lang w:eastAsia="sv-SE"/>
+        </w:rPr>
+        <w:t>:</w:t>
+      </w:r>
+      <w:r>
+        <w:rPr>
+          <w:rFonts w:ascii="Arial" w:eastAsia="Times New Roman" w:hAnsi="Arial" w:cs="Arial"/>
+          <w:sz w:val="18"/>
+          <w:szCs w:val="18"/>
+          <w:lang w:eastAsia="sv-SE"/>
+        </w:rPr>
+        <w:t xml:space="preserve"> </w:t>
+      </w:r>
+      <w:proofErr w:type="spellStart"/>
+      <w:r>
+        <w:rPr>
+          <w:rFonts w:ascii="Arial" w:eastAsia="Times New Roman" w:hAnsi="Arial" w:cs="Arial"/>
+          <w:sz w:val="18"/>
+          <w:szCs w:val="18"/>
+          <w:lang w:eastAsia="sv-SE"/>
+        </w:rPr>
+        <w:t>getNewYPosition</w:t>
+      </w:r>
+      <w:proofErr w:type="spellEnd"/>
+      <w:r>
+        <w:rPr>
+          <w:rFonts w:ascii="Arial" w:eastAsia="Times New Roman" w:hAnsi="Arial" w:cs="Arial"/>
+          <w:sz w:val="18"/>
+          <w:szCs w:val="18"/>
+          <w:lang w:eastAsia="sv-SE"/>
+        </w:rPr>
+        <w:t>()</w:t>
       </w:r>
     </w:p>
     <w:p>
@@ -1606,16 +2011,56 @@
           <w:szCs w:val="18"/>
           <w:lang w:eastAsia="sv-SE"/>
         </w:rPr>
-        <w:t xml:space="preserve">Angående formen för projektet så tänkte vi använda github. </w:t>
-      </w:r>
-      <w:r>
-        <w:rPr>
-          <w:rFonts w:ascii="Arial" w:eastAsia="Times New Roman" w:hAnsi="Arial" w:cs="Arial"/>
-          <w:sz w:val="18"/>
-          <w:szCs w:val="18"/>
-          <w:lang w:eastAsia="sv-SE"/>
-        </w:rPr>
-        <w:t xml:space="preserve">Den underlättar source-control och </w:t>
+        <w:t xml:space="preserve">Angående formen för projektet så tänkte vi använda </w:t>
+      </w:r>
+      <w:proofErr w:type="spellStart"/>
+      <w:r>
+        <w:rPr>
+          <w:rFonts w:ascii="Arial" w:eastAsia="Times New Roman" w:hAnsi="Arial" w:cs="Arial"/>
+          <w:sz w:val="18"/>
+          <w:szCs w:val="18"/>
+          <w:lang w:eastAsia="sv-SE"/>
+        </w:rPr>
+        <w:t>github</w:t>
+      </w:r>
+      <w:proofErr w:type="spellEnd"/>
+      <w:r>
+        <w:rPr>
+          <w:rFonts w:ascii="Arial" w:eastAsia="Times New Roman" w:hAnsi="Arial" w:cs="Arial"/>
+          <w:sz w:val="18"/>
+          <w:szCs w:val="18"/>
+          <w:lang w:eastAsia="sv-SE"/>
+        </w:rPr>
+        <w:t xml:space="preserve">. </w:t>
+      </w:r>
+      <w:r>
+        <w:rPr>
+          <w:rFonts w:ascii="Arial" w:eastAsia="Times New Roman" w:hAnsi="Arial" w:cs="Arial"/>
+          <w:sz w:val="18"/>
+          <w:szCs w:val="18"/>
+          <w:lang w:eastAsia="sv-SE"/>
+        </w:rPr>
+        <w:t>Den underlättar source-</w:t>
+      </w:r>
+      <w:proofErr w:type="spellStart"/>
+      <w:r>
+        <w:rPr>
+          <w:rFonts w:ascii="Arial" w:eastAsia="Times New Roman" w:hAnsi="Arial" w:cs="Arial"/>
+          <w:sz w:val="18"/>
+          <w:szCs w:val="18"/>
+          <w:lang w:eastAsia="sv-SE"/>
+        </w:rPr>
+        <w:t>control</w:t>
+      </w:r>
+      <w:proofErr w:type="spellEnd"/>
+      <w:r>
+        <w:rPr>
+          <w:rFonts w:ascii="Arial" w:eastAsia="Times New Roman" w:hAnsi="Arial" w:cs="Arial"/>
+          <w:sz w:val="18"/>
+          <w:szCs w:val="18"/>
+          <w:lang w:eastAsia="sv-SE"/>
+        </w:rPr>
+        <w:t xml:space="preserve"> och </w:t>
       </w:r>
       <w:r>
         <w:rPr>
@@ -1932,7 +2377,27 @@
           <w:szCs w:val="18"/>
           <w:lang w:eastAsia="sv-SE"/>
         </w:rPr>
-        <w:t>esigna tillsammans ner till metodstubbs-nivå. Därefter programmera på egen hand. Vi kommer regelbundet reviewa varandras kod och ge feedback.</w:t>
+        <w:t xml:space="preserve">esigna tillsammans ner till metodstubbs-nivå. Därefter programmera på egen hand. Vi kommer regelbundet </w:t>
+      </w:r>
+      <w:proofErr w:type="spellStart"/>
+      <w:r>
+        <w:rPr>
+          <w:rFonts w:ascii="Arial" w:eastAsia="Times New Roman" w:hAnsi="Arial" w:cs="Arial"/>
+          <w:sz w:val="18"/>
+          <w:szCs w:val="18"/>
+          <w:lang w:eastAsia="sv-SE"/>
+        </w:rPr>
+        <w:t>reviewa</w:t>
+      </w:r>
+      <w:proofErr w:type="spellEnd"/>
+      <w:r>
+        <w:rPr>
+          <w:rFonts w:ascii="Arial" w:eastAsia="Times New Roman" w:hAnsi="Arial" w:cs="Arial"/>
+          <w:sz w:val="18"/>
+          <w:szCs w:val="18"/>
+          <w:lang w:eastAsia="sv-SE"/>
+        </w:rPr>
+        <w:t xml:space="preserve"> varandras kod och ge feedback.</w:t>
       </w:r>
       <w:r>
         <w:rPr>
@@ -1950,149 +2415,154 @@
           <w:szCs w:val="18"/>
           <w:lang w:eastAsia="sv-SE"/>
         </w:rPr>
-        <w:t xml:space="preserve"> Senast på måndag den 23/4 räknar vi med att ha en spelklar grundversion av Pong.</w:t>
-      </w:r>
-    </w:p>
-    <w:p>
-      <w:pPr>
-        <w:rPr>
-          <w:rFonts w:ascii="Arial" w:hAnsi="Arial" w:cs="Arial"/>
-        </w:rPr>
-      </w:pPr>
-    </w:p>
-    <w:p>
-      <w:pPr>
-        <w:rPr>
-          <w:rFonts w:ascii="Arial" w:hAnsi="Arial" w:cs="Arial"/>
-        </w:rPr>
-      </w:pPr>
-    </w:p>
-    <w:p>
-      <w:pPr>
-        <w:rPr>
-          <w:rFonts w:ascii="Arial" w:hAnsi="Arial" w:cs="Arial"/>
-        </w:rPr>
-      </w:pPr>
-    </w:p>
-    <w:p>
-      <w:pPr>
-        <w:rPr>
-          <w:rFonts w:ascii="Arial" w:hAnsi="Arial" w:cs="Arial"/>
-        </w:rPr>
-      </w:pPr>
-    </w:p>
-    <w:p>
-      <w:pPr>
-        <w:rPr>
-          <w:rFonts w:ascii="Arial" w:hAnsi="Arial" w:cs="Arial"/>
-        </w:rPr>
-      </w:pPr>
-    </w:p>
-    <w:p>
-      <w:pPr>
-        <w:rPr>
-          <w:rFonts w:ascii="Arial" w:hAnsi="Arial" w:cs="Arial"/>
-        </w:rPr>
-      </w:pPr>
-    </w:p>
-    <w:p>
-      <w:pPr>
-        <w:rPr>
-          <w:rFonts w:ascii="Arial" w:hAnsi="Arial" w:cs="Arial"/>
-        </w:rPr>
-      </w:pPr>
-    </w:p>
-    <w:p>
-      <w:pPr>
-        <w:rPr>
-          <w:rFonts w:ascii="Arial" w:hAnsi="Arial" w:cs="Arial"/>
-        </w:rPr>
-      </w:pPr>
-    </w:p>
-    <w:p>
-      <w:pPr>
-        <w:rPr>
-          <w:rFonts w:ascii="Arial" w:hAnsi="Arial" w:cs="Arial"/>
-        </w:rPr>
-      </w:pPr>
-    </w:p>
-    <w:p>
-      <w:pPr>
-        <w:rPr>
-          <w:rFonts w:ascii="Arial" w:hAnsi="Arial" w:cs="Arial"/>
-        </w:rPr>
-      </w:pPr>
-    </w:p>
-    <w:p>
-      <w:pPr>
-        <w:rPr>
-          <w:rFonts w:ascii="Arial" w:hAnsi="Arial" w:cs="Arial"/>
-        </w:rPr>
-      </w:pPr>
-    </w:p>
-    <w:p>
-      <w:pPr>
-        <w:rPr>
-          <w:rFonts w:ascii="Arial" w:hAnsi="Arial" w:cs="Arial"/>
-        </w:rPr>
-      </w:pPr>
-    </w:p>
-    <w:p>
-      <w:pPr>
-        <w:rPr>
-          <w:rFonts w:ascii="Arial" w:hAnsi="Arial" w:cs="Arial"/>
-        </w:rPr>
-      </w:pPr>
-    </w:p>
-    <w:p>
-      <w:pPr>
-        <w:rPr>
-          <w:rFonts w:ascii="Arial" w:hAnsi="Arial" w:cs="Arial"/>
-          <w:sz w:val="18"/>
-          <w:szCs w:val="18"/>
-        </w:rPr>
-      </w:pPr>
-      <w:r>
-        <w:rPr>
-          <w:rFonts w:ascii="Arial" w:hAnsi="Arial" w:cs="Arial"/>
-          <w:sz w:val="18"/>
-          <w:szCs w:val="18"/>
-        </w:rPr>
-        <w:lastRenderedPageBreak/>
-        <w:t>DEL</w:t>
-      </w:r>
-      <w:r>
-        <w:rPr>
-          <w:rFonts w:ascii="Arial" w:hAnsi="Arial" w:cs="Arial"/>
-          <w:sz w:val="18"/>
-          <w:szCs w:val="18"/>
-        </w:rPr>
-        <w:t xml:space="preserve"> </w:t>
-      </w:r>
-      <w:r>
-        <w:rPr>
-          <w:rFonts w:ascii="Arial" w:hAnsi="Arial" w:cs="Arial"/>
-          <w:sz w:val="18"/>
-          <w:szCs w:val="18"/>
-        </w:rPr>
-        <w:t>B)))</w:t>
-      </w:r>
-    </w:p>
-    <w:p>
-      <w:pPr>
-        <w:rPr>
-          <w:rFonts w:ascii="Arial" w:hAnsi="Arial" w:cs="Arial"/>
-          <w:sz w:val="18"/>
-          <w:szCs w:val="18"/>
-        </w:rPr>
-      </w:pPr>
-      <w:r>
+        <w:t xml:space="preserve"> Senast på måndag den 23/4 räknar vi med att ha en spelklar grundversion av </w:t>
+      </w:r>
+      <w:proofErr w:type="spellStart"/>
+      <w:r>
+        <w:rPr>
+          <w:rFonts w:ascii="Arial" w:eastAsia="Times New Roman" w:hAnsi="Arial" w:cs="Arial"/>
+          <w:sz w:val="18"/>
+          <w:szCs w:val="18"/>
+          <w:lang w:eastAsia="sv-SE"/>
+        </w:rPr>
+        <w:t>Pong</w:t>
+      </w:r>
+      <w:proofErr w:type="spellEnd"/>
+      <w:r>
+        <w:rPr>
+          <w:rFonts w:ascii="Arial" w:eastAsia="Times New Roman" w:hAnsi="Arial" w:cs="Arial"/>
+          <w:sz w:val="18"/>
+          <w:szCs w:val="18"/>
+          <w:lang w:eastAsia="sv-SE"/>
+        </w:rPr>
+        <w:t>.</w:t>
+      </w:r>
+    </w:p>
+    <w:p>
+      <w:pPr>
+        <w:rPr>
+          <w:rFonts w:ascii="Arial" w:hAnsi="Arial" w:cs="Arial"/>
+        </w:rPr>
+      </w:pPr>
+    </w:p>
+    <w:p>
+      <w:pPr>
+        <w:rPr>
+          <w:rFonts w:ascii="Arial" w:hAnsi="Arial" w:cs="Arial"/>
+        </w:rPr>
+      </w:pPr>
+    </w:p>
+    <w:p>
+      <w:pPr>
+        <w:rPr>
+          <w:rFonts w:ascii="Arial" w:hAnsi="Arial" w:cs="Arial"/>
+        </w:rPr>
+      </w:pPr>
+    </w:p>
+    <w:p>
+      <w:pPr>
+        <w:rPr>
+          <w:rFonts w:ascii="Arial" w:hAnsi="Arial" w:cs="Arial"/>
+        </w:rPr>
+      </w:pPr>
+    </w:p>
+    <w:p>
+      <w:pPr>
+        <w:rPr>
+          <w:rFonts w:ascii="Arial" w:hAnsi="Arial" w:cs="Arial"/>
+        </w:rPr>
+      </w:pPr>
+    </w:p>
+    <w:p>
+      <w:pPr>
+        <w:rPr>
+          <w:rFonts w:ascii="Arial" w:hAnsi="Arial" w:cs="Arial"/>
+        </w:rPr>
+      </w:pPr>
+    </w:p>
+    <w:p>
+      <w:pPr>
+        <w:rPr>
+          <w:rFonts w:ascii="Arial" w:hAnsi="Arial" w:cs="Arial"/>
+        </w:rPr>
+      </w:pPr>
+    </w:p>
+    <w:p>
+      <w:pPr>
+        <w:rPr>
+          <w:rFonts w:ascii="Arial" w:hAnsi="Arial" w:cs="Arial"/>
+        </w:rPr>
+      </w:pPr>
+    </w:p>
+    <w:p>
+      <w:pPr>
+        <w:rPr>
+          <w:rFonts w:ascii="Arial" w:hAnsi="Arial" w:cs="Arial"/>
+        </w:rPr>
+      </w:pPr>
+    </w:p>
+    <w:p>
+      <w:pPr>
+        <w:rPr>
+          <w:rFonts w:ascii="Arial" w:hAnsi="Arial" w:cs="Arial"/>
+        </w:rPr>
+      </w:pPr>
+    </w:p>
+    <w:p>
+      <w:pPr>
+        <w:rPr>
+          <w:rFonts w:ascii="Arial" w:hAnsi="Arial" w:cs="Arial"/>
+        </w:rPr>
+      </w:pPr>
+    </w:p>
+    <w:p>
+      <w:pPr>
+        <w:rPr>
+          <w:rFonts w:ascii="Arial" w:hAnsi="Arial" w:cs="Arial"/>
+        </w:rPr>
+      </w:pPr>
+    </w:p>
+    <w:p>
+      <w:pPr>
+        <w:rPr>
+          <w:rFonts w:ascii="Arial" w:hAnsi="Arial" w:cs="Arial"/>
+        </w:rPr>
+      </w:pPr>
+    </w:p>
+    <w:p>
+      <w:pPr>
         <w:rPr>
           <w:rFonts w:ascii="Arial" w:hAnsi="Arial" w:cs="Arial"/>
           <w:b/>
           <w:sz w:val="18"/>
           <w:szCs w:val="18"/>
         </w:rPr>
+      </w:pPr>
+      <w:r>
+        <w:rPr>
+          <w:rFonts w:ascii="Arial" w:hAnsi="Arial" w:cs="Arial"/>
+          <w:b/>
+          <w:sz w:val="18"/>
+          <w:szCs w:val="18"/>
+        </w:rPr>
+        <w:t>Del B – Uppdaterad plan</w:t>
+      </w:r>
+    </w:p>
+    <w:p>
+      <w:pPr>
+        <w:rPr>
+          <w:rFonts w:ascii="Arial" w:hAnsi="Arial" w:cs="Arial"/>
+          <w:sz w:val="18"/>
+          <w:szCs w:val="18"/>
+        </w:rPr>
+      </w:pPr>
+      <w:r>
+        <w:rPr>
+          <w:rFonts w:ascii="Arial" w:hAnsi="Arial" w:cs="Arial"/>
+          <w:b/>
+          <w:sz w:val="18"/>
+          <w:szCs w:val="18"/>
+        </w:rPr>
         <w:t>Programbeskrivning.</w:t>
       </w:r>
       <w:r>
@@ -2118,7 +2588,25 @@
           <w:sz w:val="18"/>
           <w:szCs w:val="18"/>
         </w:rPr>
-        <w:t xml:space="preserve">ch spelkonceptet är öförändrad. </w:t>
+        <w:t xml:space="preserve">ch spelkonceptet är </w:t>
+      </w:r>
+      <w:proofErr w:type="spellStart"/>
+      <w:r>
+        <w:rPr>
+          <w:rFonts w:ascii="Arial" w:hAnsi="Arial" w:cs="Arial"/>
+          <w:sz w:val="18"/>
+          <w:szCs w:val="18"/>
+        </w:rPr>
+        <w:t>öförändrad</w:t>
+      </w:r>
+      <w:proofErr w:type="spellEnd"/>
+      <w:r>
+        <w:rPr>
+          <w:rFonts w:ascii="Arial" w:hAnsi="Arial" w:cs="Arial"/>
+          <w:sz w:val="18"/>
+          <w:szCs w:val="18"/>
+        </w:rPr>
+        <w:t xml:space="preserve">. </w:t>
       </w:r>
       <w:r>
         <w:rPr>
@@ -2214,7 +2702,43 @@
           <w:sz w:val="18"/>
           <w:szCs w:val="18"/>
         </w:rPr>
-        <w:t>eder till samma bana. Under spelets gång kan man använda ’H’-knappen som pausar spelet och visar spelaren de nödvändiga knappar samt förklaringar av alla power-ups.</w:t>
+        <w:t xml:space="preserve">eder till samma bana. </w:t>
+      </w:r>
+      <w:proofErr w:type="gramStart"/>
+      <w:r>
+        <w:rPr>
+          <w:rFonts w:ascii="Arial" w:hAnsi="Arial" w:cs="Arial"/>
+          <w:sz w:val="18"/>
+          <w:szCs w:val="18"/>
+        </w:rPr>
+        <w:t>Under spelets gång kan man använda ’H’</w:t>
+      </w:r>
+      <w:proofErr w:type="gramEnd"/>
+      <w:r>
+        <w:rPr>
+          <w:rFonts w:ascii="Arial" w:hAnsi="Arial" w:cs="Arial"/>
+          <w:sz w:val="18"/>
+          <w:szCs w:val="18"/>
+        </w:rPr>
+        <w:t xml:space="preserve">-knappen som pausar spelet och visar spelaren de nödvändiga knappar samt förklaringar av alla </w:t>
+      </w:r>
+      <w:proofErr w:type="spellStart"/>
+      <w:r>
+        <w:rPr>
+          <w:rFonts w:ascii="Arial" w:hAnsi="Arial" w:cs="Arial"/>
+          <w:sz w:val="18"/>
+          <w:szCs w:val="18"/>
+        </w:rPr>
+        <w:t>power-ups</w:t>
+      </w:r>
+      <w:proofErr w:type="spellEnd"/>
+      <w:r>
+        <w:rPr>
+          <w:rFonts w:ascii="Arial" w:hAnsi="Arial" w:cs="Arial"/>
+          <w:sz w:val="18"/>
+          <w:szCs w:val="18"/>
+        </w:rPr>
+        <w:t>.</w:t>
       </w:r>
       <w:r>
         <w:rPr>
@@ -2414,7 +2938,25 @@
           <w:sz w:val="18"/>
           <w:szCs w:val="18"/>
         </w:rPr>
-        <w:t xml:space="preserve"> var att det inte framgick vilken sida man styrde när man kör mot datorn. Också att det inte framgick hur länge spelet pågår eller vad man ska göra när man tröttnat (med escape kommer man tillbaka till menyn men det framgår inte någonstans). Är en aning förvirrande när FPS visas i vänstra övre hörnet. Vore positivt om man fick välja vilken paddel man ska spela med. Annars var farten helt ok och spelkänslan bra.</w:t>
+        <w:t xml:space="preserve"> var att det inte framgick vilken sida man styrde när man kör mot datorn. Också att det inte framgick hur länge spelet pågår eller vad man ska göra när man tröttnat (med </w:t>
+      </w:r>
+      <w:proofErr w:type="spellStart"/>
+      <w:r>
+        <w:rPr>
+          <w:rFonts w:ascii="Arial" w:hAnsi="Arial" w:cs="Arial"/>
+          <w:sz w:val="18"/>
+          <w:szCs w:val="18"/>
+        </w:rPr>
+        <w:t>escape</w:t>
+      </w:r>
+      <w:proofErr w:type="spellEnd"/>
+      <w:r>
+        <w:rPr>
+          <w:rFonts w:ascii="Arial" w:hAnsi="Arial" w:cs="Arial"/>
+          <w:sz w:val="18"/>
+          <w:szCs w:val="18"/>
+        </w:rPr>
+        <w:t xml:space="preserve"> kommer man tillbaka till menyn men det framgår inte någonstans). Är en aning förvirrande när FPS visas i vänstra övre hörnet. Vore positivt om man fick välja vilken paddel man ska spela med. Annars var farten helt ok och spelkänslan bra.</w:t>
       </w:r>
     </w:p>
     <w:p>
@@ -2468,33 +3010,133 @@
           <w:sz w:val="18"/>
           <w:szCs w:val="18"/>
         </w:rPr>
-        <w:t xml:space="preserve">Det har skett många förändringar i programmets design, vilket var förväntat. Slick-biblioteket erbjuder en s.k Stateklass som förenklar uppdelningen av spelets tillstånd. </w:t>
-      </w:r>
-      <w:r>
-        <w:rPr>
-          <w:rFonts w:ascii="Arial" w:hAnsi="Arial" w:cs="Arial"/>
-          <w:sz w:val="18"/>
-          <w:szCs w:val="18"/>
-        </w:rPr>
-        <w:t>Varje Stateklass (se figur nedan) har egna init, update respektive render metoder och alla initieras i PongGameklassen.</w:t>
-      </w:r>
-    </w:p>
-    <w:p>
-      <w:pPr>
-        <w:rPr>
-          <w:rFonts w:ascii="Arial" w:hAnsi="Arial" w:cs="Arial"/>
-          <w:sz w:val="18"/>
-          <w:szCs w:val="18"/>
-        </w:rPr>
-      </w:pPr>
-      <w:r>
-        <w:rPr>
-          <w:rFonts w:ascii="Arial" w:hAnsi="Arial" w:cs="Arial"/>
-          <w:sz w:val="18"/>
-          <w:szCs w:val="18"/>
-        </w:rPr>
-        <w:t>Klass PongGame</w:t>
-      </w:r>
+        <w:t xml:space="preserve">Det har skett många förändringar i programmets design, vilket var förväntat. Slick-biblioteket erbjuder en </w:t>
+      </w:r>
+      <w:proofErr w:type="spellStart"/>
+      <w:r>
+        <w:rPr>
+          <w:rFonts w:ascii="Arial" w:hAnsi="Arial" w:cs="Arial"/>
+          <w:sz w:val="18"/>
+          <w:szCs w:val="18"/>
+        </w:rPr>
+        <w:t>s.k</w:t>
+      </w:r>
+      <w:proofErr w:type="spellEnd"/>
+      <w:r>
+        <w:rPr>
+          <w:rFonts w:ascii="Arial" w:hAnsi="Arial" w:cs="Arial"/>
+          <w:sz w:val="18"/>
+          <w:szCs w:val="18"/>
+        </w:rPr>
+        <w:t xml:space="preserve"> Stateklass som förenklar uppdelningen av spelets tillstånd. </w:t>
+      </w:r>
+      <w:r>
+        <w:rPr>
+          <w:rFonts w:ascii="Arial" w:hAnsi="Arial" w:cs="Arial"/>
+          <w:sz w:val="18"/>
+          <w:szCs w:val="18"/>
+        </w:rPr>
+        <w:t xml:space="preserve">Varje Stateklass (se figur nedan) har egna </w:t>
+      </w:r>
+      <w:proofErr w:type="spellStart"/>
+      <w:r>
+        <w:rPr>
+          <w:rFonts w:ascii="Arial" w:hAnsi="Arial" w:cs="Arial"/>
+          <w:sz w:val="18"/>
+          <w:szCs w:val="18"/>
+        </w:rPr>
+        <w:t>init</w:t>
+      </w:r>
+      <w:proofErr w:type="spellEnd"/>
+      <w:r>
+        <w:rPr>
+          <w:rFonts w:ascii="Arial" w:hAnsi="Arial" w:cs="Arial"/>
+          <w:sz w:val="18"/>
+          <w:szCs w:val="18"/>
+        </w:rPr>
+        <w:t xml:space="preserve">, </w:t>
+      </w:r>
+      <w:proofErr w:type="spellStart"/>
+      <w:r>
+        <w:rPr>
+          <w:rFonts w:ascii="Arial" w:hAnsi="Arial" w:cs="Arial"/>
+          <w:sz w:val="18"/>
+          <w:szCs w:val="18"/>
+        </w:rPr>
+        <w:t>update</w:t>
+      </w:r>
+      <w:proofErr w:type="spellEnd"/>
+      <w:r>
+        <w:rPr>
+          <w:rFonts w:ascii="Arial" w:hAnsi="Arial" w:cs="Arial"/>
+          <w:sz w:val="18"/>
+          <w:szCs w:val="18"/>
+        </w:rPr>
+        <w:t xml:space="preserve"> respektive </w:t>
+      </w:r>
+      <w:proofErr w:type="spellStart"/>
+      <w:r>
+        <w:rPr>
+          <w:rFonts w:ascii="Arial" w:hAnsi="Arial" w:cs="Arial"/>
+          <w:sz w:val="18"/>
+          <w:szCs w:val="18"/>
+        </w:rPr>
+        <w:t>render</w:t>
+      </w:r>
+      <w:proofErr w:type="spellEnd"/>
+      <w:r>
+        <w:rPr>
+          <w:rFonts w:ascii="Arial" w:hAnsi="Arial" w:cs="Arial"/>
+          <w:sz w:val="18"/>
+          <w:szCs w:val="18"/>
+        </w:rPr>
+        <w:t xml:space="preserve"> metoder och alla initieras i </w:t>
+      </w:r>
+      <w:proofErr w:type="spellStart"/>
+      <w:r>
+        <w:rPr>
+          <w:rFonts w:ascii="Arial" w:hAnsi="Arial" w:cs="Arial"/>
+          <w:sz w:val="18"/>
+          <w:szCs w:val="18"/>
+        </w:rPr>
+        <w:t>PongGameklassen</w:t>
+      </w:r>
+      <w:proofErr w:type="spellEnd"/>
+      <w:r>
+        <w:rPr>
+          <w:rFonts w:ascii="Arial" w:hAnsi="Arial" w:cs="Arial"/>
+          <w:sz w:val="18"/>
+          <w:szCs w:val="18"/>
+        </w:rPr>
+        <w:t>.</w:t>
+      </w:r>
+    </w:p>
+    <w:p>
+      <w:pPr>
+        <w:rPr>
+          <w:rFonts w:ascii="Arial" w:hAnsi="Arial" w:cs="Arial"/>
+          <w:sz w:val="18"/>
+          <w:szCs w:val="18"/>
+        </w:rPr>
+      </w:pPr>
+      <w:r>
+        <w:rPr>
+          <w:rFonts w:ascii="Arial" w:hAnsi="Arial" w:cs="Arial"/>
+          <w:sz w:val="18"/>
+          <w:szCs w:val="18"/>
+        </w:rPr>
+        <w:t xml:space="preserve">Klass </w:t>
+      </w:r>
+      <w:proofErr w:type="spellStart"/>
+      <w:r>
+        <w:rPr>
+          <w:rFonts w:ascii="Arial" w:hAnsi="Arial" w:cs="Arial"/>
+          <w:sz w:val="18"/>
+          <w:szCs w:val="18"/>
+        </w:rPr>
+        <w:t>PongGame</w:t>
+      </w:r>
+      <w:proofErr w:type="spellEnd"/>
       <w:r>
         <w:rPr>
           <w:rFonts w:ascii="Arial" w:hAnsi="Arial" w:cs="Arial"/>
@@ -2502,25 +3144,107 @@
           <w:szCs w:val="18"/>
         </w:rPr>
         <w:br/>
-        <w:t>Initierar och förbereder alla stateklasser med deras tillhörande stateID genom metoderna initStateList() och addState().</w:t>
-      </w:r>
-    </w:p>
-    <w:p>
-      <w:pPr>
-        <w:rPr>
-          <w:rFonts w:ascii="Arial" w:hAnsi="Arial" w:cs="Arial"/>
-          <w:sz w:val="18"/>
-          <w:szCs w:val="18"/>
-        </w:rPr>
-      </w:pPr>
-      <w:r>
-        <w:rPr>
-          <w:rFonts w:ascii="Arial" w:hAnsi="Arial" w:cs="Arial"/>
-          <w:sz w:val="18"/>
-          <w:szCs w:val="18"/>
-        </w:rPr>
-        <w:t>Klass MainMenuState</w:t>
-      </w:r>
+        <w:t xml:space="preserve">Initierar och förbereder alla </w:t>
+      </w:r>
+      <w:proofErr w:type="spellStart"/>
+      <w:r>
+        <w:rPr>
+          <w:rFonts w:ascii="Arial" w:hAnsi="Arial" w:cs="Arial"/>
+          <w:sz w:val="18"/>
+          <w:szCs w:val="18"/>
+        </w:rPr>
+        <w:t>stateklasser</w:t>
+      </w:r>
+      <w:proofErr w:type="spellEnd"/>
+      <w:r>
+        <w:rPr>
+          <w:rFonts w:ascii="Arial" w:hAnsi="Arial" w:cs="Arial"/>
+          <w:sz w:val="18"/>
+          <w:szCs w:val="18"/>
+        </w:rPr>
+        <w:t xml:space="preserve"> med deras tillhörande </w:t>
+      </w:r>
+      <w:proofErr w:type="spellStart"/>
+      <w:r>
+        <w:rPr>
+          <w:rFonts w:ascii="Arial" w:hAnsi="Arial" w:cs="Arial"/>
+          <w:sz w:val="18"/>
+          <w:szCs w:val="18"/>
+        </w:rPr>
+        <w:t>stateID</w:t>
+      </w:r>
+      <w:proofErr w:type="spellEnd"/>
+      <w:r>
+        <w:rPr>
+          <w:rFonts w:ascii="Arial" w:hAnsi="Arial" w:cs="Arial"/>
+          <w:sz w:val="18"/>
+          <w:szCs w:val="18"/>
+        </w:rPr>
+        <w:t xml:space="preserve"> genom metoderna </w:t>
+      </w:r>
+      <w:proofErr w:type="spellStart"/>
+      <w:r>
+        <w:rPr>
+          <w:rFonts w:ascii="Arial" w:hAnsi="Arial" w:cs="Arial"/>
+          <w:sz w:val="18"/>
+          <w:szCs w:val="18"/>
+        </w:rPr>
+        <w:t>initStateList</w:t>
+      </w:r>
+      <w:proofErr w:type="spellEnd"/>
+      <w:r>
+        <w:rPr>
+          <w:rFonts w:ascii="Arial" w:hAnsi="Arial" w:cs="Arial"/>
+          <w:sz w:val="18"/>
+          <w:szCs w:val="18"/>
+        </w:rPr>
+        <w:t xml:space="preserve">() och </w:t>
+      </w:r>
+      <w:proofErr w:type="spellStart"/>
+      <w:r>
+        <w:rPr>
+          <w:rFonts w:ascii="Arial" w:hAnsi="Arial" w:cs="Arial"/>
+          <w:sz w:val="18"/>
+          <w:szCs w:val="18"/>
+        </w:rPr>
+        <w:t>addState</w:t>
+      </w:r>
+      <w:proofErr w:type="spellEnd"/>
+      <w:r>
+        <w:rPr>
+          <w:rFonts w:ascii="Arial" w:hAnsi="Arial" w:cs="Arial"/>
+          <w:sz w:val="18"/>
+          <w:szCs w:val="18"/>
+        </w:rPr>
+        <w:t>().</w:t>
+      </w:r>
+    </w:p>
+    <w:p>
+      <w:pPr>
+        <w:rPr>
+          <w:rFonts w:ascii="Arial" w:hAnsi="Arial" w:cs="Arial"/>
+          <w:sz w:val="18"/>
+          <w:szCs w:val="18"/>
+        </w:rPr>
+      </w:pPr>
+      <w:r>
+        <w:rPr>
+          <w:rFonts w:ascii="Arial" w:hAnsi="Arial" w:cs="Arial"/>
+          <w:sz w:val="18"/>
+          <w:szCs w:val="18"/>
+        </w:rPr>
+        <w:t xml:space="preserve">Klass </w:t>
+      </w:r>
+      <w:proofErr w:type="spellStart"/>
+      <w:r>
+        <w:rPr>
+          <w:rFonts w:ascii="Arial" w:hAnsi="Arial" w:cs="Arial"/>
+          <w:sz w:val="18"/>
+          <w:szCs w:val="18"/>
+        </w:rPr>
+        <w:t>MainMenuState</w:t>
+      </w:r>
+      <w:proofErr w:type="spellEnd"/>
       <w:r>
         <w:rPr>
           <w:rFonts w:ascii="Arial" w:hAnsi="Arial" w:cs="Arial"/>
@@ -2528,7 +3252,115 @@
           <w:szCs w:val="18"/>
         </w:rPr>
         <w:br/>
-        <w:t>Visar bilder och knappar genom init() och render() metoder, knapparna har även en buttonVisualEffect() metod som anropas när muspekaren är på en knapp. Update() metoden väntar på användarens input för att kunna gå över till DifficultyMenuState eller GamePlayState.</w:t>
+        <w:t xml:space="preserve">Visar bilder och knappar genom </w:t>
+      </w:r>
+      <w:proofErr w:type="spellStart"/>
+      <w:r>
+        <w:rPr>
+          <w:rFonts w:ascii="Arial" w:hAnsi="Arial" w:cs="Arial"/>
+          <w:sz w:val="18"/>
+          <w:szCs w:val="18"/>
+        </w:rPr>
+        <w:t>init</w:t>
+      </w:r>
+      <w:proofErr w:type="spellEnd"/>
+      <w:r>
+        <w:rPr>
+          <w:rFonts w:ascii="Arial" w:hAnsi="Arial" w:cs="Arial"/>
+          <w:sz w:val="18"/>
+          <w:szCs w:val="18"/>
+        </w:rPr>
+        <w:t xml:space="preserve">() och </w:t>
+      </w:r>
+      <w:proofErr w:type="spellStart"/>
+      <w:r>
+        <w:rPr>
+          <w:rFonts w:ascii="Arial" w:hAnsi="Arial" w:cs="Arial"/>
+          <w:sz w:val="18"/>
+          <w:szCs w:val="18"/>
+        </w:rPr>
+        <w:t>render</w:t>
+      </w:r>
+      <w:proofErr w:type="spellEnd"/>
+      <w:r>
+        <w:rPr>
+          <w:rFonts w:ascii="Arial" w:hAnsi="Arial" w:cs="Arial"/>
+          <w:sz w:val="18"/>
+          <w:szCs w:val="18"/>
+        </w:rPr>
+        <w:t xml:space="preserve">() metoder, knapparna har även en </w:t>
+      </w:r>
+      <w:proofErr w:type="spellStart"/>
+      <w:r>
+        <w:rPr>
+          <w:rFonts w:ascii="Arial" w:hAnsi="Arial" w:cs="Arial"/>
+          <w:sz w:val="18"/>
+          <w:szCs w:val="18"/>
+        </w:rPr>
+        <w:t>buttonVisualEffect</w:t>
+      </w:r>
+      <w:proofErr w:type="spellEnd"/>
+      <w:r>
+        <w:rPr>
+          <w:rFonts w:ascii="Arial" w:hAnsi="Arial" w:cs="Arial"/>
+          <w:sz w:val="18"/>
+          <w:szCs w:val="18"/>
+        </w:rPr>
+        <w:t xml:space="preserve">() metod som anropas när muspekaren är på en knapp. </w:t>
+      </w:r>
+      <w:proofErr w:type="spellStart"/>
+      <w:r>
+        <w:rPr>
+          <w:rFonts w:ascii="Arial" w:hAnsi="Arial" w:cs="Arial"/>
+          <w:sz w:val="18"/>
+          <w:szCs w:val="18"/>
+        </w:rPr>
+        <w:t>Update</w:t>
+      </w:r>
+      <w:proofErr w:type="spellEnd"/>
+      <w:r>
+        <w:rPr>
+          <w:rFonts w:ascii="Arial" w:hAnsi="Arial" w:cs="Arial"/>
+          <w:sz w:val="18"/>
+          <w:szCs w:val="18"/>
+        </w:rPr>
+        <w:t xml:space="preserve">() metoden väntar på användarens input för att kunna gå över till </w:t>
+      </w:r>
+      <w:proofErr w:type="spellStart"/>
+      <w:r>
+        <w:rPr>
+          <w:rFonts w:ascii="Arial" w:hAnsi="Arial" w:cs="Arial"/>
+          <w:sz w:val="18"/>
+          <w:szCs w:val="18"/>
+        </w:rPr>
+        <w:t>DifficultyMenuState</w:t>
+      </w:r>
+      <w:proofErr w:type="spellEnd"/>
+      <w:r>
+        <w:rPr>
+          <w:rFonts w:ascii="Arial" w:hAnsi="Arial" w:cs="Arial"/>
+          <w:sz w:val="18"/>
+          <w:szCs w:val="18"/>
+        </w:rPr>
+        <w:t xml:space="preserve"> eller </w:t>
+      </w:r>
+      <w:proofErr w:type="spellStart"/>
+      <w:r>
+        <w:rPr>
+          <w:rFonts w:ascii="Arial" w:hAnsi="Arial" w:cs="Arial"/>
+          <w:sz w:val="18"/>
+          <w:szCs w:val="18"/>
+        </w:rPr>
+        <w:t>GamePlayState</w:t>
+      </w:r>
+      <w:proofErr w:type="spellEnd"/>
+      <w:r>
+        <w:rPr>
+          <w:rFonts w:ascii="Arial" w:hAnsi="Arial" w:cs="Arial"/>
+          <w:sz w:val="18"/>
+          <w:szCs w:val="18"/>
+        </w:rPr>
+        <w:t>.</w:t>
       </w:r>
     </w:p>
     <w:p>
@@ -2571,7 +3403,16 @@
           <w:sz w:val="18"/>
           <w:szCs w:val="18"/>
         </w:rPr>
-        <w:t>Klass D</w:t>
+        <w:t xml:space="preserve">Klass </w:t>
+      </w:r>
+      <w:proofErr w:type="spellStart"/>
+      <w:r>
+        <w:rPr>
+          <w:rFonts w:ascii="Arial" w:hAnsi="Arial" w:cs="Arial"/>
+          <w:sz w:val="18"/>
+          <w:szCs w:val="18"/>
+        </w:rPr>
+        <w:t>D</w:t>
       </w:r>
       <w:r>
         <w:rPr>
@@ -2581,6 +3422,7 @@
         </w:rPr>
         <w:t>ifficultyMenuState</w:t>
       </w:r>
+      <w:proofErr w:type="spellEnd"/>
       <w:r>
         <w:rPr>
           <w:rFonts w:ascii="Arial" w:hAnsi="Arial" w:cs="Arial"/>
@@ -2588,41 +3430,87 @@
           <w:szCs w:val="18"/>
         </w:rPr>
         <w:br/>
-        <w:t>Samma metoder som MainMenu</w:t>
-      </w:r>
-      <w:r>
-        <w:rPr>
-          <w:rFonts w:ascii="Arial" w:hAnsi="Arial" w:cs="Arial"/>
-          <w:sz w:val="18"/>
-          <w:szCs w:val="18"/>
-        </w:rPr>
-        <w:t>State ovan, annan</w:t>
-      </w:r>
-      <w:r>
-        <w:rPr>
-          <w:rFonts w:ascii="Arial" w:hAnsi="Arial" w:cs="Arial"/>
-          <w:sz w:val="18"/>
-          <w:szCs w:val="18"/>
-        </w:rPr>
-        <w:t xml:space="preserve"> bakgrund och andra knappar. Update() metoden väntar på att användaren väljer svårighetsgrad.  </w:t>
-      </w:r>
-    </w:p>
-    <w:p>
-      <w:pPr>
-        <w:rPr>
-          <w:rFonts w:ascii="Arial" w:hAnsi="Arial" w:cs="Arial"/>
-          <w:sz w:val="18"/>
-          <w:szCs w:val="18"/>
-        </w:rPr>
-      </w:pPr>
-      <w:r>
-        <w:rPr>
-          <w:rFonts w:ascii="Arial" w:hAnsi="Arial" w:cs="Arial"/>
-          <w:sz w:val="18"/>
-          <w:szCs w:val="18"/>
-        </w:rPr>
-        <w:t>Klass GamePlayState</w:t>
-      </w:r>
+        <w:t xml:space="preserve">Samma metoder som </w:t>
+      </w:r>
+      <w:proofErr w:type="spellStart"/>
+      <w:r>
+        <w:rPr>
+          <w:rFonts w:ascii="Arial" w:hAnsi="Arial" w:cs="Arial"/>
+          <w:sz w:val="18"/>
+          <w:szCs w:val="18"/>
+        </w:rPr>
+        <w:t>MainMenu</w:t>
+      </w:r>
+      <w:r>
+        <w:rPr>
+          <w:rFonts w:ascii="Arial" w:hAnsi="Arial" w:cs="Arial"/>
+          <w:sz w:val="18"/>
+          <w:szCs w:val="18"/>
+        </w:rPr>
+        <w:t>State</w:t>
+      </w:r>
+      <w:proofErr w:type="spellEnd"/>
+      <w:r>
+        <w:rPr>
+          <w:rFonts w:ascii="Arial" w:hAnsi="Arial" w:cs="Arial"/>
+          <w:sz w:val="18"/>
+          <w:szCs w:val="18"/>
+        </w:rPr>
+        <w:t xml:space="preserve"> ovan, annan</w:t>
+      </w:r>
+      <w:r>
+        <w:rPr>
+          <w:rFonts w:ascii="Arial" w:hAnsi="Arial" w:cs="Arial"/>
+          <w:sz w:val="18"/>
+          <w:szCs w:val="18"/>
+        </w:rPr>
+        <w:t xml:space="preserve"> bakgrund och andra knappar. </w:t>
+      </w:r>
+      <w:proofErr w:type="spellStart"/>
+      <w:r>
+        <w:rPr>
+          <w:rFonts w:ascii="Arial" w:hAnsi="Arial" w:cs="Arial"/>
+          <w:sz w:val="18"/>
+          <w:szCs w:val="18"/>
+        </w:rPr>
+        <w:t>Update</w:t>
+      </w:r>
+      <w:proofErr w:type="spellEnd"/>
+      <w:r>
+        <w:rPr>
+          <w:rFonts w:ascii="Arial" w:hAnsi="Arial" w:cs="Arial"/>
+          <w:sz w:val="18"/>
+          <w:szCs w:val="18"/>
+        </w:rPr>
+        <w:t xml:space="preserve">() metoden väntar på att användaren väljer svårighetsgrad.  </w:t>
+      </w:r>
+    </w:p>
+    <w:p>
+      <w:pPr>
+        <w:rPr>
+          <w:rFonts w:ascii="Arial" w:hAnsi="Arial" w:cs="Arial"/>
+          <w:sz w:val="18"/>
+          <w:szCs w:val="18"/>
+        </w:rPr>
+      </w:pPr>
+      <w:r>
+        <w:rPr>
+          <w:rFonts w:ascii="Arial" w:hAnsi="Arial" w:cs="Arial"/>
+          <w:sz w:val="18"/>
+          <w:szCs w:val="18"/>
+        </w:rPr>
+        <w:t xml:space="preserve">Klass </w:t>
+      </w:r>
+      <w:proofErr w:type="spellStart"/>
+      <w:r>
+        <w:rPr>
+          <w:rFonts w:ascii="Arial" w:hAnsi="Arial" w:cs="Arial"/>
+          <w:sz w:val="18"/>
+          <w:szCs w:val="18"/>
+        </w:rPr>
+        <w:t>GamePlayState</w:t>
+      </w:r>
+      <w:proofErr w:type="spellEnd"/>
       <w:r>
         <w:rPr>
           <w:rFonts w:ascii="Arial" w:hAnsi="Arial" w:cs="Arial"/>
@@ -2661,7 +3549,25 @@
           <w:sz w:val="18"/>
           <w:szCs w:val="18"/>
         </w:rPr>
-        <w:t>Genom boolean variabler samt en String för svårighetsgrad så anropas olika AI-metoder för att styra paddeln, då paddeln inte är styrd av en användare så klart. Genom dessa</w:t>
+        <w:t xml:space="preserve">Genom </w:t>
+      </w:r>
+      <w:proofErr w:type="spellStart"/>
+      <w:r>
+        <w:rPr>
+          <w:rFonts w:ascii="Arial" w:hAnsi="Arial" w:cs="Arial"/>
+          <w:sz w:val="18"/>
+          <w:szCs w:val="18"/>
+        </w:rPr>
+        <w:t>boolean</w:t>
+      </w:r>
+      <w:proofErr w:type="spellEnd"/>
+      <w:r>
+        <w:rPr>
+          <w:rFonts w:ascii="Arial" w:hAnsi="Arial" w:cs="Arial"/>
+          <w:sz w:val="18"/>
+          <w:szCs w:val="18"/>
+        </w:rPr>
+        <w:t xml:space="preserve"> variabler samt en String för svårighetsgrad så anropas olika AI-metoder för att styra paddeln, då paddeln inte är styrd av en användare så klart. Genom dessa</w:t>
       </w:r>
       <w:r>
         <w:rPr>
@@ -2671,6 +3577,7 @@
         </w:rPr>
         <w:t xml:space="preserve"> kommer motsvarande </w:t>
       </w:r>
+      <w:proofErr w:type="spellStart"/>
       <w:r>
         <w:rPr>
           <w:rFonts w:ascii="Arial" w:hAnsi="Arial" w:cs="Arial"/>
@@ -2679,6 +3586,7 @@
         </w:rPr>
         <w:t>getAIEasy</w:t>
       </w:r>
+      <w:proofErr w:type="spellEnd"/>
       <w:r>
         <w:rPr>
           <w:rFonts w:ascii="Arial" w:hAnsi="Arial" w:cs="Arial"/>
@@ -2693,25 +3601,91 @@
           <w:sz w:val="18"/>
           <w:szCs w:val="18"/>
         </w:rPr>
-        <w:t>uppdatera datorns paddel. Tanken är att easyAI ska röra på sig slumpvist med jämna intervall, mediumAI ska följa efter bollen och hardAI ska beräkna vilka koordinater bollen kommer hamna på.</w:t>
-      </w:r>
-    </w:p>
-    <w:p>
-      <w:pPr>
-        <w:rPr>
-          <w:rFonts w:ascii="Arial" w:hAnsi="Arial" w:cs="Arial"/>
-          <w:sz w:val="18"/>
-          <w:szCs w:val="18"/>
-        </w:rPr>
-      </w:pPr>
-      <w:r>
-        <w:rPr>
-          <w:rFonts w:ascii="Arial" w:hAnsi="Arial" w:cs="Arial"/>
-          <w:sz w:val="18"/>
-          <w:szCs w:val="18"/>
-        </w:rPr>
-        <w:t>Klass HelpState</w:t>
-      </w:r>
+        <w:t xml:space="preserve">uppdatera datorns paddel. Tanken är att </w:t>
+      </w:r>
+      <w:proofErr w:type="spellStart"/>
+      <w:r>
+        <w:rPr>
+          <w:rFonts w:ascii="Arial" w:hAnsi="Arial" w:cs="Arial"/>
+          <w:sz w:val="18"/>
+          <w:szCs w:val="18"/>
+        </w:rPr>
+        <w:t>easyAI</w:t>
+      </w:r>
+      <w:proofErr w:type="spellEnd"/>
+      <w:r>
+        <w:rPr>
+          <w:rFonts w:ascii="Arial" w:hAnsi="Arial" w:cs="Arial"/>
+          <w:sz w:val="18"/>
+          <w:szCs w:val="18"/>
+        </w:rPr>
+        <w:t xml:space="preserve"> ska röra på sig slumpvist med jämna intervall, </w:t>
+      </w:r>
+      <w:proofErr w:type="spellStart"/>
+      <w:r>
+        <w:rPr>
+          <w:rFonts w:ascii="Arial" w:hAnsi="Arial" w:cs="Arial"/>
+          <w:sz w:val="18"/>
+          <w:szCs w:val="18"/>
+        </w:rPr>
+        <w:t>mediumAI</w:t>
+      </w:r>
+      <w:proofErr w:type="spellEnd"/>
+      <w:r>
+        <w:rPr>
+          <w:rFonts w:ascii="Arial" w:hAnsi="Arial" w:cs="Arial"/>
+          <w:sz w:val="18"/>
+          <w:szCs w:val="18"/>
+        </w:rPr>
+        <w:t xml:space="preserve"> ska följa efter bollen och </w:t>
+      </w:r>
+      <w:proofErr w:type="spellStart"/>
+      <w:r>
+        <w:rPr>
+          <w:rFonts w:ascii="Arial" w:hAnsi="Arial" w:cs="Arial"/>
+          <w:sz w:val="18"/>
+          <w:szCs w:val="18"/>
+        </w:rPr>
+        <w:t>hardAI</w:t>
+      </w:r>
+      <w:proofErr w:type="spellEnd"/>
+      <w:r>
+        <w:rPr>
+          <w:rFonts w:ascii="Arial" w:hAnsi="Arial" w:cs="Arial"/>
+          <w:sz w:val="18"/>
+          <w:szCs w:val="18"/>
+        </w:rPr>
+        <w:t xml:space="preserve"> ska beräkna vilka koordinater bollen kommer hamna på.</w:t>
+      </w:r>
+    </w:p>
+    <w:p>
+      <w:pPr>
+        <w:rPr>
+          <w:rFonts w:ascii="Arial" w:hAnsi="Arial" w:cs="Arial"/>
+          <w:sz w:val="18"/>
+          <w:szCs w:val="18"/>
+        </w:rPr>
+      </w:pPr>
+      <w:proofErr w:type="gramStart"/>
+      <w:r>
+        <w:rPr>
+          <w:rFonts w:ascii="Arial" w:hAnsi="Arial" w:cs="Arial"/>
+          <w:sz w:val="18"/>
+          <w:szCs w:val="18"/>
+        </w:rPr>
+        <w:lastRenderedPageBreak/>
+        <w:t xml:space="preserve">Klass </w:t>
+      </w:r>
+      <w:proofErr w:type="spellStart"/>
+      <w:r>
+        <w:rPr>
+          <w:rFonts w:ascii="Arial" w:hAnsi="Arial" w:cs="Arial"/>
+          <w:sz w:val="18"/>
+          <w:szCs w:val="18"/>
+        </w:rPr>
+        <w:t>HelpState</w:t>
+      </w:r>
+      <w:proofErr w:type="spellEnd"/>
       <w:r>
         <w:rPr>
           <w:rFonts w:ascii="Arial" w:hAnsi="Arial" w:cs="Arial"/>
@@ -2719,24 +3693,50 @@
           <w:szCs w:val="18"/>
         </w:rPr>
         <w:br/>
-        <w:t>Klassen är tillgänglig under spelets gång, startas med ’H’ knappen och visar vilka knappar som paddlar styrs med samt en förklaring av power-ups.</w:t>
-      </w:r>
-    </w:p>
-    <w:p>
-      <w:pPr>
-        <w:rPr>
-          <w:rFonts w:ascii="Arial" w:hAnsi="Arial" w:cs="Arial"/>
-          <w:sz w:val="18"/>
-          <w:szCs w:val="18"/>
-        </w:rPr>
-      </w:pPr>
-      <w:r>
-        <w:rPr>
-          <w:rFonts w:ascii="Arial" w:hAnsi="Arial" w:cs="Arial"/>
-          <w:sz w:val="18"/>
-          <w:szCs w:val="18"/>
-        </w:rPr>
-        <w:lastRenderedPageBreak/>
+        <w:t>Klassen är tillgänglig under spelets gång, startas med ’H’</w:t>
+      </w:r>
+      <w:proofErr w:type="gramEnd"/>
+      <w:r>
+        <w:rPr>
+          <w:rFonts w:ascii="Arial" w:hAnsi="Arial" w:cs="Arial"/>
+          <w:sz w:val="18"/>
+          <w:szCs w:val="18"/>
+        </w:rPr>
+        <w:t xml:space="preserve"> knappen och visar vilka knappar som paddlar styrs med samt en förklaring av </w:t>
+      </w:r>
+      <w:proofErr w:type="spellStart"/>
+      <w:r>
+        <w:rPr>
+          <w:rFonts w:ascii="Arial" w:hAnsi="Arial" w:cs="Arial"/>
+          <w:sz w:val="18"/>
+          <w:szCs w:val="18"/>
+        </w:rPr>
+        <w:t>power-ups</w:t>
+      </w:r>
+      <w:proofErr w:type="spellEnd"/>
+      <w:r>
+        <w:rPr>
+          <w:rFonts w:ascii="Arial" w:hAnsi="Arial" w:cs="Arial"/>
+          <w:sz w:val="18"/>
+          <w:szCs w:val="18"/>
+        </w:rPr>
+        <w:t>.</w:t>
+      </w:r>
+    </w:p>
+    <w:p>
+      <w:pPr>
+        <w:rPr>
+          <w:rFonts w:ascii="Arial" w:hAnsi="Arial" w:cs="Arial"/>
+          <w:sz w:val="18"/>
+          <w:szCs w:val="18"/>
+        </w:rPr>
+      </w:pPr>
+      <w:r>
+        <w:rPr>
+          <w:rFonts w:ascii="Arial" w:hAnsi="Arial" w:cs="Arial"/>
+          <w:sz w:val="18"/>
+          <w:szCs w:val="18"/>
+        </w:rPr>
         <w:t>Klass Ball</w:t>
       </w:r>
       <w:r>
@@ -2746,7 +3746,43 @@
           <w:szCs w:val="18"/>
         </w:rPr>
         <w:br/>
-        <w:t>Innehåller bollens koordinater och hastighet för varje frame. Finns metoder som anropas från GamePlayState som gör att bollen kollar krockar med väggar eller paddel, beräknar ny hastighet när det är nödvändigt, förflyttar sig, osv. I kollisionskollen finns kodat så att beroende på var på paddeln som bollen träffar så får bollen en bestämd riktning, från 30 grader till 150 grader. Hanterar även servar.</w:t>
+        <w:t xml:space="preserve">Innehåller bollens koordinater och hastighet för varje </w:t>
+      </w:r>
+      <w:proofErr w:type="spellStart"/>
+      <w:r>
+        <w:rPr>
+          <w:rFonts w:ascii="Arial" w:hAnsi="Arial" w:cs="Arial"/>
+          <w:sz w:val="18"/>
+          <w:szCs w:val="18"/>
+        </w:rPr>
+        <w:t>frame</w:t>
+      </w:r>
+      <w:proofErr w:type="spellEnd"/>
+      <w:r>
+        <w:rPr>
+          <w:rFonts w:ascii="Arial" w:hAnsi="Arial" w:cs="Arial"/>
+          <w:sz w:val="18"/>
+          <w:szCs w:val="18"/>
+        </w:rPr>
+        <w:t xml:space="preserve">. Finns metoder som anropas från </w:t>
+      </w:r>
+      <w:proofErr w:type="spellStart"/>
+      <w:r>
+        <w:rPr>
+          <w:rFonts w:ascii="Arial" w:hAnsi="Arial" w:cs="Arial"/>
+          <w:sz w:val="18"/>
+          <w:szCs w:val="18"/>
+        </w:rPr>
+        <w:t>GamePlayState</w:t>
+      </w:r>
+      <w:proofErr w:type="spellEnd"/>
+      <w:r>
+        <w:rPr>
+          <w:rFonts w:ascii="Arial" w:hAnsi="Arial" w:cs="Arial"/>
+          <w:sz w:val="18"/>
+          <w:szCs w:val="18"/>
+        </w:rPr>
+        <w:t xml:space="preserve"> som gör att bollen kollar krockar med väggar eller paddel, beräknar ny hastighet när det är nödvändigt, förflyttar sig, osv. I kollisionskollen finns kodat så att beroende på var på paddeln som bollen träffar så får bollen en bestämd riktning, från 30 grader till 150 grader. Hanterar även servar.</w:t>
       </w:r>
       <w:r>
         <w:rPr>
@@ -2763,8 +3799,18 @@
           <w:szCs w:val="18"/>
         </w:rPr>
         <w:br/>
-        <w:t>Klass Paddle</w:t>
-      </w:r>
+        <w:t xml:space="preserve">Klass </w:t>
+      </w:r>
+      <w:proofErr w:type="spellStart"/>
+      <w:r>
+        <w:rPr>
+          <w:rFonts w:ascii="Arial" w:hAnsi="Arial" w:cs="Arial"/>
+          <w:sz w:val="18"/>
+          <w:szCs w:val="18"/>
+        </w:rPr>
+        <w:t>Paddle</w:t>
+      </w:r>
+      <w:proofErr w:type="spellEnd"/>
       <w:r>
         <w:rPr>
           <w:rFonts w:ascii="Arial" w:hAnsi="Arial" w:cs="Arial"/>
@@ -2902,13 +3948,23 @@
         </w:rPr>
         <w:br/>
       </w:r>
-      <w:r>
-        <w:rPr>
-          <w:rFonts w:ascii="Arial" w:hAnsi="Arial" w:cs="Arial"/>
-          <w:sz w:val="18"/>
-          <w:szCs w:val="18"/>
-        </w:rPr>
-        <w:t>Github har funkat hittills, däremot känner vi inte till alla funktioner så vi undviker att programmera på samma klasser</w:t>
+      <w:proofErr w:type="spellStart"/>
+      <w:r>
+        <w:rPr>
+          <w:rFonts w:ascii="Arial" w:hAnsi="Arial" w:cs="Arial"/>
+          <w:sz w:val="18"/>
+          <w:szCs w:val="18"/>
+        </w:rPr>
+        <w:t>Github</w:t>
+      </w:r>
+      <w:proofErr w:type="spellEnd"/>
+      <w:r>
+        <w:rPr>
+          <w:rFonts w:ascii="Arial" w:hAnsi="Arial" w:cs="Arial"/>
+          <w:sz w:val="18"/>
+          <w:szCs w:val="18"/>
+        </w:rPr>
+        <w:t xml:space="preserve"> har funkat hittills, däremot känner vi inte till alla funktioner så vi undviker att programmera på samma klasser</w:t>
       </w:r>
       <w:r>
         <w:rPr>
@@ -2941,7 +3997,61 @@
           <w:szCs w:val="18"/>
         </w:rPr>
         <w:br/>
-        <w:t>Kollisionskontroll orsakade inte så mycket problem. Att få bollen känslig för var på paddeln den träffade var lite besvärligt pga hur koordinater anges (övre vänstra hörnet så att säga) – men det gick bra. I och med ovan lösning så kan inte bollen studsa mer än 30 grader-150 grader. Kalibrering gjordes med hjälp av användartestningen, det enda att ta hänsyn till var att Eriks dator är så pass slö så fick köra ganska låg FPS och lite högre speed på boll och paddel. Vi kör än så länge på fixerad upplösning (800x600). Värst av allt var hardAI som inte är helt buggfri (men nästan!). I ball klassen så räknas hastigheten med decimaler. När man då ska räkna ut var bollen hamnar</w:t>
+        <w:t xml:space="preserve">Kollisionskontroll orsakade inte så mycket problem. Att få bollen känslig för var på paddeln den träffade var lite besvärligt </w:t>
+      </w:r>
+      <w:proofErr w:type="spellStart"/>
+      <w:r>
+        <w:rPr>
+          <w:rFonts w:ascii="Arial" w:hAnsi="Arial" w:cs="Arial"/>
+          <w:sz w:val="18"/>
+          <w:szCs w:val="18"/>
+        </w:rPr>
+        <w:t>pga</w:t>
+      </w:r>
+      <w:proofErr w:type="spellEnd"/>
+      <w:r>
+        <w:rPr>
+          <w:rFonts w:ascii="Arial" w:hAnsi="Arial" w:cs="Arial"/>
+          <w:sz w:val="18"/>
+          <w:szCs w:val="18"/>
+        </w:rPr>
+        <w:t xml:space="preserve"> hur koordinater anges (övre vänstra hörnet så att säga) – men det gick bra. I och med ovan lösning så kan inte bollen studsa mer än 30 grader-150 grader. Kalibrering gjordes med hjälp av användartestningen, det enda att ta hänsyn till var att Eriks dator är så pass slö så fick köra ganska låg FPS och lite högre speed på boll och paddel. Vi kör än så länge på fixerad upplösning (800x600). Värst av allt var </w:t>
+      </w:r>
+      <w:proofErr w:type="spellStart"/>
+      <w:r>
+        <w:rPr>
+          <w:rFonts w:ascii="Arial" w:hAnsi="Arial" w:cs="Arial"/>
+          <w:sz w:val="18"/>
+          <w:szCs w:val="18"/>
+        </w:rPr>
+        <w:t>hardAI</w:t>
+      </w:r>
+      <w:proofErr w:type="spellEnd"/>
+      <w:r>
+        <w:rPr>
+          <w:rFonts w:ascii="Arial" w:hAnsi="Arial" w:cs="Arial"/>
+          <w:sz w:val="18"/>
+          <w:szCs w:val="18"/>
+        </w:rPr>
+        <w:t xml:space="preserve"> som inte är helt </w:t>
+      </w:r>
+      <w:proofErr w:type="spellStart"/>
+      <w:r>
+        <w:rPr>
+          <w:rFonts w:ascii="Arial" w:hAnsi="Arial" w:cs="Arial"/>
+          <w:sz w:val="18"/>
+          <w:szCs w:val="18"/>
+        </w:rPr>
+        <w:t>buggfri</w:t>
+      </w:r>
+      <w:proofErr w:type="spellEnd"/>
+      <w:r>
+        <w:rPr>
+          <w:rFonts w:ascii="Arial" w:hAnsi="Arial" w:cs="Arial"/>
+          <w:sz w:val="18"/>
+          <w:szCs w:val="18"/>
+        </w:rPr>
+        <w:t xml:space="preserve"> (men nästan!). I ball klassen så räknas hastigheten med decimaler. När man då ska räkna ut var bollen hamnar</w:t>
       </w:r>
       <w:r>
         <w:rPr>
@@ -2984,7 +4094,79 @@
           <w:sz w:val="18"/>
           <w:szCs w:val="18"/>
         </w:rPr>
-        <w:t xml:space="preserve">Angående våra planerade features så arbetar vi med olika svårighetsgrader på AI och power-ups. Vi har inte prioriterat high-scores eller teman </w:t>
+        <w:t xml:space="preserve">Angående </w:t>
+      </w:r>
+      <w:proofErr w:type="gramStart"/>
+      <w:r>
+        <w:rPr>
+          <w:rFonts w:ascii="Arial" w:hAnsi="Arial" w:cs="Arial"/>
+          <w:sz w:val="18"/>
+          <w:szCs w:val="18"/>
+        </w:rPr>
+        <w:t>våra</w:t>
+      </w:r>
+      <w:proofErr w:type="gramEnd"/>
+      <w:r>
+        <w:rPr>
+          <w:rFonts w:ascii="Arial" w:hAnsi="Arial" w:cs="Arial"/>
+          <w:sz w:val="18"/>
+          <w:szCs w:val="18"/>
+        </w:rPr>
+        <w:t xml:space="preserve"> planerade </w:t>
+      </w:r>
+      <w:proofErr w:type="gramStart"/>
+      <w:r>
+        <w:rPr>
+          <w:rFonts w:ascii="Arial" w:hAnsi="Arial" w:cs="Arial"/>
+          <w:sz w:val="18"/>
+          <w:szCs w:val="18"/>
+        </w:rPr>
+        <w:t>features</w:t>
+      </w:r>
+      <w:proofErr w:type="gramEnd"/>
+      <w:r>
+        <w:rPr>
+          <w:rFonts w:ascii="Arial" w:hAnsi="Arial" w:cs="Arial"/>
+          <w:sz w:val="18"/>
+          <w:szCs w:val="18"/>
+        </w:rPr>
+        <w:t xml:space="preserve"> så arbetar vi med olika svårighetsgrader på AI och </w:t>
+      </w:r>
+      <w:proofErr w:type="spellStart"/>
+      <w:r>
+        <w:rPr>
+          <w:rFonts w:ascii="Arial" w:hAnsi="Arial" w:cs="Arial"/>
+          <w:sz w:val="18"/>
+          <w:szCs w:val="18"/>
+        </w:rPr>
+        <w:t>power-ups</w:t>
+      </w:r>
+      <w:proofErr w:type="spellEnd"/>
+      <w:r>
+        <w:rPr>
+          <w:rFonts w:ascii="Arial" w:hAnsi="Arial" w:cs="Arial"/>
+          <w:sz w:val="18"/>
+          <w:szCs w:val="18"/>
+        </w:rPr>
+        <w:t xml:space="preserve">. Vi har inte prioriterat </w:t>
+      </w:r>
+      <w:proofErr w:type="spellStart"/>
+      <w:r>
+        <w:rPr>
+          <w:rFonts w:ascii="Arial" w:hAnsi="Arial" w:cs="Arial"/>
+          <w:sz w:val="18"/>
+          <w:szCs w:val="18"/>
+        </w:rPr>
+        <w:t>high</w:t>
+      </w:r>
+      <w:proofErr w:type="spellEnd"/>
+      <w:r>
+        <w:rPr>
+          <w:rFonts w:ascii="Arial" w:hAnsi="Arial" w:cs="Arial"/>
+          <w:sz w:val="18"/>
+          <w:szCs w:val="18"/>
+        </w:rPr>
+        <w:t xml:space="preserve">-scores eller teman </w:t>
       </w:r>
       <w:r>
         <w:rPr>
@@ -3007,53 +4189,11 @@
       <w:pPr>
         <w:rPr>
           <w:rFonts w:ascii="Arial" w:hAnsi="Arial" w:cs="Arial"/>
-          <w:sz w:val="18"/>
-          <w:szCs w:val="18"/>
-        </w:rPr>
-      </w:pPr>
-      <w:r>
-        <w:rPr>
-          <w:rFonts w:ascii="Arial" w:hAnsi="Arial" w:cs="Arial"/>
-          <w:sz w:val="18"/>
-          <w:szCs w:val="18"/>
-        </w:rPr>
-        <w:t>DEL C)))</w:t>
-      </w:r>
-    </w:p>
-    <w:p>
-      <w:pPr>
-        <w:rPr>
-          <w:rFonts w:ascii="Arial" w:hAnsi="Arial" w:cs="Arial"/>
-          <w:sz w:val="18"/>
-          <w:szCs w:val="18"/>
-        </w:rPr>
-      </w:pPr>
-      <w:r>
-        <w:rPr>
-          <w:rFonts w:ascii="Arial" w:hAnsi="Arial" w:cs="Arial"/>
-          <w:sz w:val="18"/>
-          <w:szCs w:val="18"/>
-        </w:rPr>
-        <w:t>Det enda som i princip förändrats är hur spelet ser ut, men det var ju också väntat. Vi visste för lite om Slick för att veta vad som behövdes i mer detalj (som game-states), dock lärde vi ju oss det efter projektplanen. Annars har den som sagt inte ändrats så mycket.</w:t>
-      </w:r>
-    </w:p>
-    <w:p>
-      <w:pPr>
-        <w:rPr>
-          <w:rFonts w:ascii="Arial" w:hAnsi="Arial" w:cs="Arial"/>
-          <w:sz w:val="18"/>
-          <w:szCs w:val="18"/>
-        </w:rPr>
-      </w:pPr>
-      <w:r>
-        <w:rPr>
-          <w:rFonts w:ascii="Arial" w:hAnsi="Arial" w:cs="Arial"/>
           <w:b/>
           <w:sz w:val="18"/>
           <w:szCs w:val="18"/>
         </w:rPr>
-        <w:t>Sammanfattning</w:t>
-      </w:r>
+      </w:pPr>
       <w:r>
         <w:rPr>
           <w:rFonts w:ascii="Arial" w:hAnsi="Arial" w:cs="Arial"/>
@@ -3061,65 +4201,37 @@
           <w:sz w:val="18"/>
           <w:szCs w:val="18"/>
         </w:rPr>
-        <w:br/>
-      </w:r>
-      <w:r>
-        <w:rPr>
-          <w:rFonts w:ascii="Arial" w:hAnsi="Arial" w:cs="Arial"/>
-          <w:sz w:val="18"/>
-          <w:szCs w:val="18"/>
-        </w:rPr>
-        <w:t>Att skriva till synes enkla spel är mer arbete än man tror! Nyttigt att göra något från scratch, tänka igenom vad som behövs och hur det ska implementeras, lägga upp planering och arbeta mot deadlines. Trevligt att se på ett konkret sätt resultatet av all kod man skriver</w:t>
-      </w:r>
-      <w:r>
-        <w:rPr>
-          <w:rFonts w:ascii="Arial" w:hAnsi="Arial" w:cs="Arial"/>
-          <w:sz w:val="18"/>
-          <w:szCs w:val="18"/>
-        </w:rPr>
-        <w:t xml:space="preserve"> – annorlunda mot att testa en LinkedList t ex</w:t>
-      </w:r>
-      <w:r>
-        <w:rPr>
-          <w:rFonts w:ascii="Arial" w:hAnsi="Arial" w:cs="Arial"/>
-          <w:sz w:val="18"/>
-          <w:szCs w:val="18"/>
-        </w:rPr>
-        <w:t xml:space="preserve">. Intressant upplevelse att skriva ett program tillsammans med någon annan, det har vi inte gjort i år. Och det gick riktigt bra tycker vi </w:t>
-      </w:r>
-      <w:r>
-        <w:rPr>
-          <w:rFonts w:ascii="Arial" w:hAnsi="Arial" w:cs="Arial"/>
+        <w:br w:type="page"/>
+      </w:r>
+    </w:p>
+    <w:p>
+      <w:pPr>
+        <w:rPr>
+          <w:rFonts w:ascii="Arial" w:hAnsi="Arial" w:cs="Arial"/>
+          <w:b/>
+          <w:sz w:val="18"/>
+          <w:szCs w:val="18"/>
+        </w:rPr>
+      </w:pPr>
+      <w:r>
+        <w:rPr>
+          <w:rFonts w:ascii="Arial" w:hAnsi="Arial" w:cs="Arial"/>
+          <w:b/>
           <w:sz w:val="18"/>
           <w:szCs w:val="18"/>
         </w:rPr>
         <w:lastRenderedPageBreak/>
-        <w:t xml:space="preserve">båda. </w:t>
-      </w:r>
-      <w:r>
-        <w:rPr>
-          <w:rFonts w:ascii="Arial" w:hAnsi="Arial" w:cs="Arial"/>
-          <w:sz w:val="18"/>
-          <w:szCs w:val="18"/>
-        </w:rPr>
-        <w:t>Slutligen så</w:t>
-      </w:r>
-      <w:r>
-        <w:rPr>
-          <w:rFonts w:ascii="Arial" w:hAnsi="Arial" w:cs="Arial"/>
-          <w:sz w:val="18"/>
-          <w:szCs w:val="18"/>
-        </w:rPr>
-        <w:t xml:space="preserve"> känns </w:t>
-      </w:r>
-      <w:r>
-        <w:rPr>
-          <w:rFonts w:ascii="Arial" w:hAnsi="Arial" w:cs="Arial"/>
-          <w:sz w:val="18"/>
-          <w:szCs w:val="18"/>
-        </w:rPr>
-        <w:t xml:space="preserve">det </w:t>
-      </w:r>
+        <w:t>Del C - Jämförelse</w:t>
+      </w:r>
+    </w:p>
+    <w:p>
+      <w:pPr>
+        <w:rPr>
+          <w:rFonts w:ascii="Arial" w:hAnsi="Arial" w:cs="Arial"/>
+          <w:sz w:val="18"/>
+          <w:szCs w:val="18"/>
+        </w:rPr>
+      </w:pPr>
       <w:bookmarkStart w:id="0" w:name="_GoBack"/>
       <w:bookmarkEnd w:id="0"/>
       <w:r>
@@ -3128,7 +4240,162 @@
           <w:sz w:val="18"/>
           <w:szCs w:val="18"/>
         </w:rPr>
-        <w:t>som att Atari tog Pong ungefär så långt det gick redan 1976, så räkna inte med att hitta spelet i en affär nära dig.</w:t>
+        <w:t>Det enda som i princip förändrats är hur spelet ser ut, men det var ju också väntat. Vi visste för lite om Slick för att veta vad som behövdes i mer detalj (som game-</w:t>
+      </w:r>
+      <w:proofErr w:type="spellStart"/>
+      <w:r>
+        <w:rPr>
+          <w:rFonts w:ascii="Arial" w:hAnsi="Arial" w:cs="Arial"/>
+          <w:sz w:val="18"/>
+          <w:szCs w:val="18"/>
+        </w:rPr>
+        <w:t>states</w:t>
+      </w:r>
+      <w:proofErr w:type="spellEnd"/>
+      <w:r>
+        <w:rPr>
+          <w:rFonts w:ascii="Arial" w:hAnsi="Arial" w:cs="Arial"/>
+          <w:sz w:val="18"/>
+          <w:szCs w:val="18"/>
+        </w:rPr>
+        <w:t>), dock lärde vi ju oss det efter projektplanen. Annars har den som sagt inte ändrats så mycket.</w:t>
+      </w:r>
+    </w:p>
+    <w:p>
+      <w:pPr>
+        <w:rPr>
+          <w:rFonts w:ascii="Arial" w:hAnsi="Arial" w:cs="Arial"/>
+          <w:sz w:val="18"/>
+          <w:szCs w:val="18"/>
+        </w:rPr>
+      </w:pPr>
+      <w:r>
+        <w:rPr>
+          <w:rFonts w:ascii="Arial" w:hAnsi="Arial" w:cs="Arial"/>
+          <w:b/>
+          <w:sz w:val="18"/>
+          <w:szCs w:val="18"/>
+        </w:rPr>
+        <w:t>Sammanfattning</w:t>
+      </w:r>
+      <w:r>
+        <w:rPr>
+          <w:rFonts w:ascii="Arial" w:hAnsi="Arial" w:cs="Arial"/>
+          <w:b/>
+          <w:sz w:val="18"/>
+          <w:szCs w:val="18"/>
+        </w:rPr>
+        <w:br/>
+      </w:r>
+      <w:r>
+        <w:rPr>
+          <w:rFonts w:ascii="Arial" w:hAnsi="Arial" w:cs="Arial"/>
+          <w:sz w:val="18"/>
+          <w:szCs w:val="18"/>
+        </w:rPr>
+        <w:t>Att skriva till synes enkla spel är mer arbete än man tror! Nyttigt att göra något från scratch, tänka igenom vad som behövs och hur det ska implementeras, lägga upp planering och arbeta mot deadlines. Trevligt att se på ett konkret sätt resultatet av all kod man skriver</w:t>
+      </w:r>
+      <w:r>
+        <w:rPr>
+          <w:rFonts w:ascii="Arial" w:hAnsi="Arial" w:cs="Arial"/>
+          <w:sz w:val="18"/>
+          <w:szCs w:val="18"/>
+        </w:rPr>
+        <w:t xml:space="preserve"> – annorlunda mot att testa en </w:t>
+      </w:r>
+      <w:proofErr w:type="spellStart"/>
+      <w:r>
+        <w:rPr>
+          <w:rFonts w:ascii="Arial" w:hAnsi="Arial" w:cs="Arial"/>
+          <w:sz w:val="18"/>
+          <w:szCs w:val="18"/>
+        </w:rPr>
+        <w:t>LinkedList</w:t>
+      </w:r>
+      <w:proofErr w:type="spellEnd"/>
+      <w:r>
+        <w:rPr>
+          <w:rFonts w:ascii="Arial" w:hAnsi="Arial" w:cs="Arial"/>
+          <w:sz w:val="18"/>
+          <w:szCs w:val="18"/>
+        </w:rPr>
+        <w:t xml:space="preserve"> t ex</w:t>
+      </w:r>
+      <w:r>
+        <w:rPr>
+          <w:rFonts w:ascii="Arial" w:hAnsi="Arial" w:cs="Arial"/>
+          <w:sz w:val="18"/>
+          <w:szCs w:val="18"/>
+        </w:rPr>
+        <w:t xml:space="preserve">. Intressant upplevelse att skriva ett program tillsammans med någon annan, det har vi inte gjort i år. Och det gick riktigt bra tycker vi båda. </w:t>
+      </w:r>
+      <w:r>
+        <w:rPr>
+          <w:rFonts w:ascii="Arial" w:hAnsi="Arial" w:cs="Arial"/>
+          <w:sz w:val="18"/>
+          <w:szCs w:val="18"/>
+        </w:rPr>
+        <w:t>Slutligen så</w:t>
+      </w:r>
+      <w:r>
+        <w:rPr>
+          <w:rFonts w:ascii="Arial" w:hAnsi="Arial" w:cs="Arial"/>
+          <w:sz w:val="18"/>
+          <w:szCs w:val="18"/>
+        </w:rPr>
+        <w:t xml:space="preserve"> känns </w:t>
+      </w:r>
+      <w:r>
+        <w:rPr>
+          <w:rFonts w:ascii="Arial" w:hAnsi="Arial" w:cs="Arial"/>
+          <w:sz w:val="18"/>
+          <w:szCs w:val="18"/>
+        </w:rPr>
+        <w:t xml:space="preserve">det </w:t>
+      </w:r>
+      <w:r>
+        <w:rPr>
+          <w:rFonts w:ascii="Arial" w:hAnsi="Arial" w:cs="Arial"/>
+          <w:sz w:val="18"/>
+          <w:szCs w:val="18"/>
+        </w:rPr>
+        <w:t xml:space="preserve">som att </w:t>
+      </w:r>
+      <w:proofErr w:type="spellStart"/>
+      <w:r>
+        <w:rPr>
+          <w:rFonts w:ascii="Arial" w:hAnsi="Arial" w:cs="Arial"/>
+          <w:sz w:val="18"/>
+          <w:szCs w:val="18"/>
+        </w:rPr>
+        <w:t>Atari</w:t>
+      </w:r>
+      <w:proofErr w:type="spellEnd"/>
+      <w:r>
+        <w:rPr>
+          <w:rFonts w:ascii="Arial" w:hAnsi="Arial" w:cs="Arial"/>
+          <w:sz w:val="18"/>
+          <w:szCs w:val="18"/>
+        </w:rPr>
+        <w:t xml:space="preserve"> tog </w:t>
+      </w:r>
+      <w:proofErr w:type="spellStart"/>
+      <w:r>
+        <w:rPr>
+          <w:rFonts w:ascii="Arial" w:hAnsi="Arial" w:cs="Arial"/>
+          <w:sz w:val="18"/>
+          <w:szCs w:val="18"/>
+        </w:rPr>
+        <w:t>Pong</w:t>
+      </w:r>
+      <w:proofErr w:type="spellEnd"/>
+      <w:r>
+        <w:rPr>
+          <w:rFonts w:ascii="Arial" w:hAnsi="Arial" w:cs="Arial"/>
+          <w:sz w:val="18"/>
+          <w:szCs w:val="18"/>
+        </w:rPr>
+        <w:t xml:space="preserve"> ungefär så långt det gick redan 1976, så räkna inte med att hitta spelet i en affär nära dig.</w:t>
       </w:r>
     </w:p>
     <w:sectPr>
@@ -3199,7 +4466,10 @@
       <w:pStyle w:val="Sidhuvud"/>
     </w:pPr>
     <w:r>
-      <w:t>2012-04-16</w:t>
+      <w:t>2012-04-</w:t>
+    </w:r>
+    <w:r>
+      <w:t>27</w:t>
     </w:r>
     <w:r>
       <w:ptab w:relativeTo="margin" w:alignment="center" w:leader="none"/>
@@ -3211,8 +4481,13 @@
       <w:ptab w:relativeTo="margin" w:alignment="right" w:leader="none"/>
     </w:r>
     <w:r>
-      <w:t>Daniel Aceituno</w:t>
+      <w:t xml:space="preserve">Daniel </w:t>
     </w:r>
+    <w:proofErr w:type="spellStart"/>
+    <w:r>
+      <w:t>Aceituno</w:t>
+    </w:r>
+    <w:proofErr w:type="spellEnd"/>
   </w:p>
   <w:p>
     <w:pPr>

</xml_diff>